<commit_message>
Más documentación (Ya sueltame Roque D:)
</commit_message>
<xml_diff>
--- a/Editables/Bitacora.docx
+++ b/Editables/Bitacora.docx
@@ -696,6 +696,8 @@
           <w:rFonts w:ascii="Arial" w:hAnsi="Arial" w:cs="Arial"/>
           <w:b/>
           <w:bCs/>
+          <w:sz w:val="28"/>
+          <w:szCs w:val="28"/>
         </w:rPr>
       </w:pPr>
       <w:r>
@@ -703,6 +705,8 @@
           <w:rFonts w:ascii="Arial" w:hAnsi="Arial" w:cs="Arial"/>
           <w:b/>
           <w:bCs/>
+          <w:sz w:val="28"/>
+          <w:szCs w:val="28"/>
         </w:rPr>
         <w:t>Actividades de Froylan Colin</w:t>
       </w:r>
@@ -710,14 +714,14 @@
     <w:tbl>
       <w:tblPr>
         <w:tblStyle w:val="Tablaconcuadrcula4-nfasis6"/>
-        <w:tblW w:w="5000" w:type="pct"/>
+        <w:tblW w:w="0" w:type="auto"/>
         <w:tblLook w:val="04A0" w:firstRow="1" w:lastRow="0" w:firstColumn="1" w:lastColumn="0" w:noHBand="0" w:noVBand="1"/>
       </w:tblPr>
       <w:tblGrid>
-        <w:gridCol w:w="2490"/>
-        <w:gridCol w:w="2490"/>
-        <w:gridCol w:w="2491"/>
-        <w:gridCol w:w="2491"/>
+        <w:gridCol w:w="1318"/>
+        <w:gridCol w:w="3497"/>
+        <w:gridCol w:w="3260"/>
+        <w:gridCol w:w="1843"/>
       </w:tblGrid>
       <w:tr>
         <w:trPr>
@@ -726,7 +730,7 @@
         <w:tc>
           <w:tcPr>
             <w:cnfStyle w:val="001000000000" w:firstRow="0" w:lastRow="0" w:firstColumn="1" w:lastColumn="0" w:oddVBand="0" w:evenVBand="0" w:oddHBand="0" w:evenHBand="0" w:firstRowFirstColumn="0" w:firstRowLastColumn="0" w:lastRowFirstColumn="0" w:lastRowLastColumn="0"/>
-            <w:tcW w:w="1250" w:type="pct"/>
+            <w:tcW w:w="0" w:type="auto"/>
           </w:tcPr>
           <w:p>
             <w:pPr>
@@ -746,7 +750,7 @@
         </w:tc>
         <w:tc>
           <w:tcPr>
-            <w:tcW w:w="1250" w:type="pct"/>
+            <w:tcW w:w="3497" w:type="dxa"/>
           </w:tcPr>
           <w:p>
             <w:pPr>
@@ -767,7 +771,7 @@
         </w:tc>
         <w:tc>
           <w:tcPr>
-            <w:tcW w:w="1250" w:type="pct"/>
+            <w:tcW w:w="3260" w:type="dxa"/>
           </w:tcPr>
           <w:p>
             <w:pPr>
@@ -788,7 +792,7 @@
         </w:tc>
         <w:tc>
           <w:tcPr>
-            <w:tcW w:w="1250" w:type="pct"/>
+            <w:tcW w:w="1843" w:type="dxa"/>
           </w:tcPr>
           <w:p>
             <w:pPr>
@@ -815,7 +819,7 @@
         <w:tc>
           <w:tcPr>
             <w:cnfStyle w:val="001000000000" w:firstRow="0" w:lastRow="0" w:firstColumn="1" w:lastColumn="0" w:oddVBand="0" w:evenVBand="0" w:oddHBand="0" w:evenHBand="0" w:firstRowFirstColumn="0" w:firstRowLastColumn="0" w:lastRowFirstColumn="0" w:lastRowLastColumn="0"/>
-            <w:tcW w:w="1250" w:type="pct"/>
+            <w:tcW w:w="0" w:type="auto"/>
           </w:tcPr>
           <w:p>
             <w:pPr>
@@ -835,7 +839,7 @@
         </w:tc>
         <w:tc>
           <w:tcPr>
-            <w:tcW w:w="1250" w:type="pct"/>
+            <w:tcW w:w="3497" w:type="dxa"/>
           </w:tcPr>
           <w:p>
             <w:pPr>
@@ -876,7 +880,7 @@
         </w:tc>
         <w:tc>
           <w:tcPr>
-            <w:tcW w:w="1250" w:type="pct"/>
+            <w:tcW w:w="3260" w:type="dxa"/>
           </w:tcPr>
           <w:p>
             <w:pPr>
@@ -897,7 +901,7 @@
         </w:tc>
         <w:tc>
           <w:tcPr>
-            <w:tcW w:w="1250" w:type="pct"/>
+            <w:tcW w:w="1843" w:type="dxa"/>
           </w:tcPr>
           <w:p>
             <w:pPr>
@@ -914,7 +918,7 @@
         <w:tc>
           <w:tcPr>
             <w:cnfStyle w:val="001000000000" w:firstRow="0" w:lastRow="0" w:firstColumn="1" w:lastColumn="0" w:oddVBand="0" w:evenVBand="0" w:oddHBand="0" w:evenHBand="0" w:firstRowFirstColumn="0" w:firstRowLastColumn="0" w:lastRowFirstColumn="0" w:lastRowLastColumn="0"/>
-            <w:tcW w:w="1250" w:type="pct"/>
+            <w:tcW w:w="0" w:type="auto"/>
           </w:tcPr>
           <w:p>
             <w:pPr>
@@ -934,7 +938,7 @@
         </w:tc>
         <w:tc>
           <w:tcPr>
-            <w:tcW w:w="1250" w:type="pct"/>
+            <w:tcW w:w="3497" w:type="dxa"/>
           </w:tcPr>
           <w:p>
             <w:pPr>
@@ -971,11 +975,17 @@
               </w:rPr>
               <w:t xml:space="preserve"> (Edificios).</w:t>
             </w:r>
-          </w:p>
-        </w:tc>
-        <w:tc>
-          <w:tcPr>
-            <w:tcW w:w="1250" w:type="pct"/>
+            <w:r>
+              <w:rPr>
+                <w:rFonts w:ascii="Arial" w:hAnsi="Arial" w:cs="Arial"/>
+              </w:rPr>
+              <w:t xml:space="preserve"> Se comienzan a añadir al documento. </w:t>
+            </w:r>
+          </w:p>
+        </w:tc>
+        <w:tc>
+          <w:tcPr>
+            <w:tcW w:w="3260" w:type="dxa"/>
           </w:tcPr>
           <w:p>
             <w:pPr>
@@ -992,11 +1002,17 @@
               </w:rPr>
               <w:t>Ajustar los tamaños de los elementos</w:t>
             </w:r>
-          </w:p>
-        </w:tc>
-        <w:tc>
-          <w:tcPr>
-            <w:tcW w:w="1250" w:type="pct"/>
+            <w:r>
+              <w:rPr>
+                <w:rFonts w:ascii="Arial" w:hAnsi="Arial" w:cs="Arial"/>
+              </w:rPr>
+              <w:t xml:space="preserve">. </w:t>
+            </w:r>
+          </w:p>
+        </w:tc>
+        <w:tc>
+          <w:tcPr>
+            <w:tcW w:w="1843" w:type="dxa"/>
           </w:tcPr>
           <w:p>
             <w:pPr>
@@ -1017,7 +1033,7 @@
         <w:tc>
           <w:tcPr>
             <w:cnfStyle w:val="001000000000" w:firstRow="0" w:lastRow="0" w:firstColumn="1" w:lastColumn="0" w:oddVBand="0" w:evenVBand="0" w:oddHBand="0" w:evenHBand="0" w:firstRowFirstColumn="0" w:firstRowLastColumn="0" w:lastRowFirstColumn="0" w:lastRowLastColumn="0"/>
-            <w:tcW w:w="1250" w:type="pct"/>
+            <w:tcW w:w="0" w:type="auto"/>
           </w:tcPr>
           <w:p>
             <w:pPr>
@@ -1037,7 +1053,7 @@
         </w:tc>
         <w:tc>
           <w:tcPr>
-            <w:tcW w:w="1250" w:type="pct"/>
+            <w:tcW w:w="3497" w:type="dxa"/>
           </w:tcPr>
           <w:p>
             <w:pPr>
@@ -1074,11 +1090,17 @@
               </w:rPr>
               <w:t>Modelos de detalles).</w:t>
             </w:r>
-          </w:p>
-        </w:tc>
-        <w:tc>
-          <w:tcPr>
-            <w:tcW w:w="1250" w:type="pct"/>
+            <w:r>
+              <w:rPr>
+                <w:rFonts w:ascii="Arial" w:hAnsi="Arial" w:cs="Arial"/>
+              </w:rPr>
+              <w:t xml:space="preserve"> Se añade biblioteca de audio</w:t>
+            </w:r>
+          </w:p>
+        </w:tc>
+        <w:tc>
+          <w:tcPr>
+            <w:tcW w:w="3260" w:type="dxa"/>
           </w:tcPr>
           <w:p>
             <w:pPr>
@@ -1089,11 +1111,17 @@
                 <w:rFonts w:ascii="Arial" w:hAnsi="Arial" w:cs="Arial"/>
               </w:rPr>
             </w:pPr>
-          </w:p>
-        </w:tc>
-        <w:tc>
-          <w:tcPr>
-            <w:tcW w:w="1250" w:type="pct"/>
+            <w:r>
+              <w:rPr>
+                <w:rFonts w:ascii="Arial" w:hAnsi="Arial" w:cs="Arial"/>
+              </w:rPr>
+              <w:t>Recordar quitar el comentario de la línea del código (se pone así para que el programa cargue más rápido en las pruebas)</w:t>
+            </w:r>
+          </w:p>
+        </w:tc>
+        <w:tc>
+          <w:tcPr>
+            <w:tcW w:w="1843" w:type="dxa"/>
           </w:tcPr>
           <w:p>
             <w:pPr>
@@ -1111,7 +1139,7 @@
         <w:tc>
           <w:tcPr>
             <w:cnfStyle w:val="001000000000" w:firstRow="0" w:lastRow="0" w:firstColumn="1" w:lastColumn="0" w:oddVBand="0" w:evenVBand="0" w:oddHBand="0" w:evenHBand="0" w:firstRowFirstColumn="0" w:firstRowLastColumn="0" w:lastRowFirstColumn="0" w:lastRowLastColumn="0"/>
-            <w:tcW w:w="1250" w:type="pct"/>
+            <w:tcW w:w="0" w:type="auto"/>
           </w:tcPr>
           <w:p>
             <w:pPr>
@@ -1131,7 +1159,7 @@
         </w:tc>
         <w:tc>
           <w:tcPr>
-            <w:tcW w:w="1250" w:type="pct"/>
+            <w:tcW w:w="3497" w:type="dxa"/>
           </w:tcPr>
           <w:p>
             <w:pPr>
@@ -1142,11 +1170,17 @@
                 <w:rFonts w:ascii="Arial" w:hAnsi="Arial" w:cs="Arial"/>
               </w:rPr>
             </w:pPr>
-          </w:p>
-        </w:tc>
-        <w:tc>
-          <w:tcPr>
-            <w:tcW w:w="1250" w:type="pct"/>
+            <w:r>
+              <w:rPr>
+                <w:rFonts w:ascii="Arial" w:hAnsi="Arial" w:cs="Arial"/>
+              </w:rPr>
+              <w:t>Se añade el tren y se añaden modelos pequeños para estimar dimensiones</w:t>
+            </w:r>
+          </w:p>
+        </w:tc>
+        <w:tc>
+          <w:tcPr>
+            <w:tcW w:w="3260" w:type="dxa"/>
           </w:tcPr>
           <w:p>
             <w:pPr>
@@ -1157,11 +1191,17 @@
                 <w:rFonts w:ascii="Arial" w:hAnsi="Arial" w:cs="Arial"/>
               </w:rPr>
             </w:pPr>
-          </w:p>
-        </w:tc>
-        <w:tc>
-          <w:tcPr>
-            <w:tcW w:w="1250" w:type="pct"/>
+            <w:r>
+              <w:rPr>
+                <w:rFonts w:ascii="Arial" w:hAnsi="Arial" w:cs="Arial"/>
+              </w:rPr>
+              <w:t xml:space="preserve">Verificar las posiciones finales de los objetos, así como la correspondencia de dimensiones. </w:t>
+            </w:r>
+          </w:p>
+        </w:tc>
+        <w:tc>
+          <w:tcPr>
+            <w:tcW w:w="1843" w:type="dxa"/>
           </w:tcPr>
           <w:p>
             <w:pPr>
@@ -1182,7 +1222,7 @@
         <w:tc>
           <w:tcPr>
             <w:cnfStyle w:val="001000000000" w:firstRow="0" w:lastRow="0" w:firstColumn="1" w:lastColumn="0" w:oddVBand="0" w:evenVBand="0" w:oddHBand="0" w:evenHBand="0" w:firstRowFirstColumn="0" w:firstRowLastColumn="0" w:lastRowFirstColumn="0" w:lastRowLastColumn="0"/>
-            <w:tcW w:w="1250" w:type="pct"/>
+            <w:tcW w:w="0" w:type="auto"/>
           </w:tcPr>
           <w:p>
             <w:pPr>
@@ -1202,7 +1242,7 @@
         </w:tc>
         <w:tc>
           <w:tcPr>
-            <w:tcW w:w="1250" w:type="pct"/>
+            <w:tcW w:w="3497" w:type="dxa"/>
           </w:tcPr>
           <w:p>
             <w:pPr>
@@ -1213,11 +1253,23 @@
                 <w:rFonts w:ascii="Arial" w:hAnsi="Arial" w:cs="Arial"/>
               </w:rPr>
             </w:pPr>
-          </w:p>
-        </w:tc>
-        <w:tc>
-          <w:tcPr>
-            <w:tcW w:w="1250" w:type="pct"/>
+            <w:r>
+              <w:rPr>
+                <w:rFonts w:ascii="Arial" w:hAnsi="Arial" w:cs="Arial"/>
+              </w:rPr>
+              <w:t>Se añaden modelos de personajes y se terminan de añadir los edificios. Se hace una versión breve del manual de configuración</w:t>
+            </w:r>
+            <w:r>
+              <w:rPr>
+                <w:rFonts w:ascii="Arial" w:hAnsi="Arial" w:cs="Arial"/>
+              </w:rPr>
+              <w:t xml:space="preserve"> y cronograma. </w:t>
+            </w:r>
+          </w:p>
+        </w:tc>
+        <w:tc>
+          <w:tcPr>
+            <w:tcW w:w="3260" w:type="dxa"/>
           </w:tcPr>
           <w:p>
             <w:pPr>
@@ -1228,11 +1280,31 @@
                 <w:rFonts w:ascii="Arial" w:hAnsi="Arial" w:cs="Arial"/>
               </w:rPr>
             </w:pPr>
-          </w:p>
-        </w:tc>
-        <w:tc>
-          <w:tcPr>
-            <w:tcW w:w="1250" w:type="pct"/>
+            <w:r>
+              <w:rPr>
+                <w:rFonts w:ascii="Arial" w:hAnsi="Arial" w:cs="Arial"/>
+              </w:rPr>
+              <w:t xml:space="preserve">Pendiente aplicar modelado jerárquico en los personajes con el fin de ser aplicado en la animación por </w:t>
+            </w:r>
+            <w:proofErr w:type="spellStart"/>
+            <w:r>
+              <w:rPr>
+                <w:rFonts w:ascii="Arial" w:hAnsi="Arial" w:cs="Arial"/>
+              </w:rPr>
+              <w:t>keyframes</w:t>
+            </w:r>
+            <w:proofErr w:type="spellEnd"/>
+            <w:r>
+              <w:rPr>
+                <w:rFonts w:ascii="Arial" w:hAnsi="Arial" w:cs="Arial"/>
+              </w:rPr>
+              <w:t xml:space="preserve">. </w:t>
+            </w:r>
+          </w:p>
+        </w:tc>
+        <w:tc>
+          <w:tcPr>
+            <w:tcW w:w="1843" w:type="dxa"/>
           </w:tcPr>
           <w:p>
             <w:pPr>
@@ -1250,7 +1322,7 @@
         <w:tc>
           <w:tcPr>
             <w:cnfStyle w:val="001000000000" w:firstRow="0" w:lastRow="0" w:firstColumn="1" w:lastColumn="0" w:oddVBand="0" w:evenVBand="0" w:oddHBand="0" w:evenHBand="0" w:firstRowFirstColumn="0" w:firstRowLastColumn="0" w:lastRowFirstColumn="0" w:lastRowLastColumn="0"/>
-            <w:tcW w:w="1250" w:type="pct"/>
+            <w:tcW w:w="0" w:type="auto"/>
           </w:tcPr>
           <w:p>
             <w:pPr>
@@ -1270,7 +1342,7 @@
         </w:tc>
         <w:tc>
           <w:tcPr>
-            <w:tcW w:w="1250" w:type="pct"/>
+            <w:tcW w:w="3497" w:type="dxa"/>
           </w:tcPr>
           <w:p>
             <w:pPr>
@@ -1281,11 +1353,23 @@
                 <w:rFonts w:ascii="Arial" w:hAnsi="Arial" w:cs="Arial"/>
               </w:rPr>
             </w:pPr>
-          </w:p>
-        </w:tc>
-        <w:tc>
-          <w:tcPr>
-            <w:tcW w:w="1250" w:type="pct"/>
+            <w:r>
+              <w:rPr>
+                <w:rFonts w:ascii="Arial" w:hAnsi="Arial" w:cs="Arial"/>
+              </w:rPr>
+              <w:t>Se crean y se añaden modelos mejorados de los edificios.</w:t>
+            </w:r>
+            <w:r>
+              <w:rPr>
+                <w:rFonts w:ascii="Arial" w:hAnsi="Arial" w:cs="Arial"/>
+              </w:rPr>
+              <w:t xml:space="preserve"> Se aplica el modelado jerárquico en las piezas que corresponda. </w:t>
+            </w:r>
+          </w:p>
+        </w:tc>
+        <w:tc>
+          <w:tcPr>
+            <w:tcW w:w="3260" w:type="dxa"/>
           </w:tcPr>
           <w:p>
             <w:pPr>
@@ -1296,11 +1380,17 @@
                 <w:rFonts w:ascii="Arial" w:hAnsi="Arial" w:cs="Arial"/>
               </w:rPr>
             </w:pPr>
-          </w:p>
-        </w:tc>
-        <w:tc>
-          <w:tcPr>
-            <w:tcW w:w="1250" w:type="pct"/>
+            <w:r>
+              <w:rPr>
+                <w:rFonts w:ascii="Arial" w:hAnsi="Arial" w:cs="Arial"/>
+              </w:rPr>
+              <w:t xml:space="preserve">Contando con todos los modelos cargados en el escenario en las posiciones respectivas, resta crear las animaciones de los objetos. </w:t>
+            </w:r>
+          </w:p>
+        </w:tc>
+        <w:tc>
+          <w:tcPr>
+            <w:tcW w:w="1843" w:type="dxa"/>
           </w:tcPr>
           <w:p>
             <w:pPr>
@@ -1321,7 +1411,7 @@
         <w:tc>
           <w:tcPr>
             <w:cnfStyle w:val="001000000000" w:firstRow="0" w:lastRow="0" w:firstColumn="1" w:lastColumn="0" w:oddVBand="0" w:evenVBand="0" w:oddHBand="0" w:evenHBand="0" w:firstRowFirstColumn="0" w:firstRowLastColumn="0" w:lastRowFirstColumn="0" w:lastRowLastColumn="0"/>
-            <w:tcW w:w="1250" w:type="pct"/>
+            <w:tcW w:w="0" w:type="auto"/>
           </w:tcPr>
           <w:p>
             <w:pPr>
@@ -1341,7 +1431,7 @@
         </w:tc>
         <w:tc>
           <w:tcPr>
-            <w:tcW w:w="1250" w:type="pct"/>
+            <w:tcW w:w="3497" w:type="dxa"/>
           </w:tcPr>
           <w:p>
             <w:pPr>
@@ -1352,11 +1442,30 @@
                 <w:rFonts w:ascii="Arial" w:hAnsi="Arial" w:cs="Arial"/>
               </w:rPr>
             </w:pPr>
-          </w:p>
-        </w:tc>
-        <w:tc>
-          <w:tcPr>
-            <w:tcW w:w="1250" w:type="pct"/>
+            <w:r>
+              <w:rPr>
+                <w:rFonts w:ascii="Arial" w:hAnsi="Arial" w:cs="Arial"/>
+              </w:rPr>
+              <w:t xml:space="preserve">Se añaden las primeras animaciones (reloj de manera colaborativa). </w:t>
+            </w:r>
+            <w:r>
+              <w:rPr>
+                <w:rFonts w:ascii="Arial" w:hAnsi="Arial" w:cs="Arial"/>
+              </w:rPr>
+              <w:t xml:space="preserve">Se diseña el </w:t>
+            </w:r>
+            <w:r>
+              <w:rPr>
+                <w:rFonts w:ascii="Arial" w:hAnsi="Arial" w:cs="Arial"/>
+              </w:rPr>
+              <w:lastRenderedPageBreak/>
+              <w:t xml:space="preserve">recorrido de las animaciones en el escenario. </w:t>
+            </w:r>
+          </w:p>
+        </w:tc>
+        <w:tc>
+          <w:tcPr>
+            <w:tcW w:w="3260" w:type="dxa"/>
           </w:tcPr>
           <w:p>
             <w:pPr>
@@ -1367,11 +1476,18 @@
                 <w:rFonts w:ascii="Arial" w:hAnsi="Arial" w:cs="Arial"/>
               </w:rPr>
             </w:pPr>
-          </w:p>
-        </w:tc>
-        <w:tc>
-          <w:tcPr>
-            <w:tcW w:w="1250" w:type="pct"/>
+            <w:r>
+              <w:rPr>
+                <w:rFonts w:ascii="Arial" w:hAnsi="Arial" w:cs="Arial"/>
+              </w:rPr>
+              <w:lastRenderedPageBreak/>
+              <w:t>Implementar las animaciones en código.</w:t>
+            </w:r>
+          </w:p>
+        </w:tc>
+        <w:tc>
+          <w:tcPr>
+            <w:tcW w:w="1843" w:type="dxa"/>
           </w:tcPr>
           <w:p>
             <w:pPr>
@@ -1389,7 +1505,7 @@
         <w:tc>
           <w:tcPr>
             <w:cnfStyle w:val="001000000000" w:firstRow="0" w:lastRow="0" w:firstColumn="1" w:lastColumn="0" w:oddVBand="0" w:evenVBand="0" w:oddHBand="0" w:evenHBand="0" w:firstRowFirstColumn="0" w:firstRowLastColumn="0" w:lastRowFirstColumn="0" w:lastRowLastColumn="0"/>
-            <w:tcW w:w="1250" w:type="pct"/>
+            <w:tcW w:w="0" w:type="auto"/>
           </w:tcPr>
           <w:p>
             <w:pPr>
@@ -1409,7 +1525,7 @@
         </w:tc>
         <w:tc>
           <w:tcPr>
-            <w:tcW w:w="1250" w:type="pct"/>
+            <w:tcW w:w="3497" w:type="dxa"/>
           </w:tcPr>
           <w:p>
             <w:pPr>
@@ -1420,11 +1536,29 @@
                 <w:rFonts w:ascii="Arial" w:hAnsi="Arial" w:cs="Arial"/>
               </w:rPr>
             </w:pPr>
-          </w:p>
-        </w:tc>
-        <w:tc>
-          <w:tcPr>
-            <w:tcW w:w="1250" w:type="pct"/>
+            <w:r>
+              <w:rPr>
+                <w:rFonts w:ascii="Arial" w:hAnsi="Arial" w:cs="Arial"/>
+              </w:rPr>
+              <w:t>Se realizan el resto de las animaciones (camión, tren y cachetada)</w:t>
+            </w:r>
+            <w:r>
+              <w:rPr>
+                <w:rFonts w:ascii="Arial" w:hAnsi="Arial" w:cs="Arial"/>
+              </w:rPr>
+              <w:t xml:space="preserve">. Se trabaja en el manual de usuario y se finaliza el manual técnico. </w:t>
+            </w:r>
+            <w:r>
+              <w:rPr>
+                <w:rFonts w:ascii="Arial" w:hAnsi="Arial" w:cs="Arial"/>
+              </w:rPr>
+              <w:t xml:space="preserve">Se revisan las posiciones finales de los objetos en el escenario. </w:t>
+            </w:r>
+          </w:p>
+        </w:tc>
+        <w:tc>
+          <w:tcPr>
+            <w:tcW w:w="3260" w:type="dxa"/>
           </w:tcPr>
           <w:p>
             <w:pPr>
@@ -1435,11 +1569,29 @@
                 <w:rFonts w:ascii="Arial" w:hAnsi="Arial" w:cs="Arial"/>
               </w:rPr>
             </w:pPr>
-          </w:p>
-        </w:tc>
-        <w:tc>
-          <w:tcPr>
-            <w:tcW w:w="1250" w:type="pct"/>
+            <w:r>
+              <w:rPr>
+                <w:rFonts w:ascii="Arial" w:hAnsi="Arial" w:cs="Arial"/>
+              </w:rPr>
+              <w:t xml:space="preserve">Verificar </w:t>
+            </w:r>
+            <w:r>
+              <w:rPr>
+                <w:rFonts w:ascii="Arial" w:hAnsi="Arial" w:cs="Arial"/>
+              </w:rPr>
+              <w:t>últimas</w:t>
+            </w:r>
+            <w:r>
+              <w:rPr>
+                <w:rFonts w:ascii="Arial" w:hAnsi="Arial" w:cs="Arial"/>
+              </w:rPr>
+              <w:t xml:space="preserve"> pruebas para validar el correcto funcionamiento de las animaciones. </w:t>
+            </w:r>
+          </w:p>
+        </w:tc>
+        <w:tc>
+          <w:tcPr>
+            <w:tcW w:w="1843" w:type="dxa"/>
           </w:tcPr>
           <w:p>
             <w:pPr>
@@ -1460,7 +1612,7 @@
         <w:tc>
           <w:tcPr>
             <w:cnfStyle w:val="001000000000" w:firstRow="0" w:lastRow="0" w:firstColumn="1" w:lastColumn="0" w:oddVBand="0" w:evenVBand="0" w:oddHBand="0" w:evenHBand="0" w:firstRowFirstColumn="0" w:firstRowLastColumn="0" w:lastRowFirstColumn="0" w:lastRowLastColumn="0"/>
-            <w:tcW w:w="1250" w:type="pct"/>
+            <w:tcW w:w="0" w:type="auto"/>
           </w:tcPr>
           <w:p>
             <w:pPr>
@@ -1480,7 +1632,7 @@
         </w:tc>
         <w:tc>
           <w:tcPr>
-            <w:tcW w:w="1250" w:type="pct"/>
+            <w:tcW w:w="3497" w:type="dxa"/>
           </w:tcPr>
           <w:p>
             <w:pPr>
@@ -1501,19 +1653,37 @@
               <w:rPr>
                 <w:rFonts w:ascii="Arial" w:hAnsi="Arial" w:cs="Arial"/>
               </w:rPr>
-              <w:t xml:space="preserve"> revisan colaborativamente </w:t>
-            </w:r>
-            <w:r>
-              <w:rPr>
-                <w:rFonts w:ascii="Arial" w:hAnsi="Arial" w:cs="Arial"/>
-              </w:rPr>
-              <w:t xml:space="preserve"> entrega el proyecto final en el laboratorio</w:t>
-            </w:r>
-          </w:p>
-        </w:tc>
-        <w:tc>
-          <w:tcPr>
-            <w:tcW w:w="1250" w:type="pct"/>
+              <w:t xml:space="preserve"> revisan </w:t>
+            </w:r>
+            <w:r>
+              <w:rPr>
+                <w:rFonts w:ascii="Arial" w:hAnsi="Arial" w:cs="Arial"/>
+              </w:rPr>
+              <w:t xml:space="preserve">colaborativamente la </w:t>
+            </w:r>
+            <w:r>
+              <w:rPr>
+                <w:rFonts w:ascii="Arial" w:hAnsi="Arial" w:cs="Arial"/>
+              </w:rPr>
+              <w:t>entrega</w:t>
+            </w:r>
+            <w:r>
+              <w:rPr>
+                <w:rFonts w:ascii="Arial" w:hAnsi="Arial" w:cs="Arial"/>
+              </w:rPr>
+              <w:t xml:space="preserve"> el proyecto final en el laboratorio</w:t>
+            </w:r>
+            <w:r>
+              <w:rPr>
+                <w:rFonts w:ascii="Arial" w:hAnsi="Arial" w:cs="Arial"/>
+              </w:rPr>
+              <w:t xml:space="preserve">. </w:t>
+            </w:r>
+          </w:p>
+        </w:tc>
+        <w:tc>
+          <w:tcPr>
+            <w:tcW w:w="3260" w:type="dxa"/>
           </w:tcPr>
           <w:p>
             <w:pPr>
@@ -1534,7 +1704,659 @@
         </w:tc>
         <w:tc>
           <w:tcPr>
-            <w:tcW w:w="1250" w:type="pct"/>
+            <w:tcW w:w="1843" w:type="dxa"/>
+          </w:tcPr>
+          <w:p>
+            <w:pPr>
+              <w:spacing w:line="360" w:lineRule="auto"/>
+              <w:jc w:val="center"/>
+              <w:cnfStyle w:val="000000100000" w:firstRow="0" w:lastRow="0" w:firstColumn="0" w:lastColumn="0" w:oddVBand="0" w:evenVBand="0" w:oddHBand="1" w:evenHBand="0" w:firstRowFirstColumn="0" w:firstRowLastColumn="0" w:lastRowFirstColumn="0" w:lastRowLastColumn="0"/>
+              <w:rPr>
+                <w:rFonts w:ascii="Arial" w:hAnsi="Arial" w:cs="Arial"/>
+              </w:rPr>
+            </w:pPr>
+          </w:p>
+        </w:tc>
+      </w:tr>
+      <w:tr>
+        <w:tc>
+          <w:tcPr>
+            <w:cnfStyle w:val="001000000000" w:firstRow="0" w:lastRow="0" w:firstColumn="1" w:lastColumn="0" w:oddVBand="0" w:evenVBand="0" w:oddHBand="0" w:evenHBand="0" w:firstRowFirstColumn="0" w:firstRowLastColumn="0" w:lastRowFirstColumn="0" w:lastRowLastColumn="0"/>
+            <w:tcW w:w="0" w:type="auto"/>
+          </w:tcPr>
+          <w:p>
+            <w:pPr>
+              <w:spacing w:line="360" w:lineRule="auto"/>
+              <w:jc w:val="center"/>
+              <w:rPr>
+                <w:rFonts w:ascii="Arial" w:hAnsi="Arial" w:cs="Arial"/>
+              </w:rPr>
+            </w:pPr>
+            <w:r>
+              <w:rPr>
+                <w:rFonts w:ascii="Arial" w:hAnsi="Arial" w:cs="Arial"/>
+              </w:rPr>
+              <w:t>19/05/2022</w:t>
+            </w:r>
+          </w:p>
+        </w:tc>
+        <w:tc>
+          <w:tcPr>
+            <w:tcW w:w="3497" w:type="dxa"/>
+          </w:tcPr>
+          <w:p>
+            <w:pPr>
+              <w:spacing w:line="360" w:lineRule="auto"/>
+              <w:jc w:val="center"/>
+              <w:cnfStyle w:val="000000000000" w:firstRow="0" w:lastRow="0" w:firstColumn="0" w:lastColumn="0" w:oddVBand="0" w:evenVBand="0" w:oddHBand="0" w:evenHBand="0" w:firstRowFirstColumn="0" w:firstRowLastColumn="0" w:lastRowFirstColumn="0" w:lastRowLastColumn="0"/>
+              <w:rPr>
+                <w:rFonts w:ascii="Arial" w:hAnsi="Arial" w:cs="Arial"/>
+              </w:rPr>
+            </w:pPr>
+          </w:p>
+        </w:tc>
+        <w:tc>
+          <w:tcPr>
+            <w:tcW w:w="3260" w:type="dxa"/>
+          </w:tcPr>
+          <w:p>
+            <w:pPr>
+              <w:spacing w:line="360" w:lineRule="auto"/>
+              <w:jc w:val="center"/>
+              <w:cnfStyle w:val="000000000000" w:firstRow="0" w:lastRow="0" w:firstColumn="0" w:lastColumn="0" w:oddVBand="0" w:evenVBand="0" w:oddHBand="0" w:evenHBand="0" w:firstRowFirstColumn="0" w:firstRowLastColumn="0" w:lastRowFirstColumn="0" w:lastRowLastColumn="0"/>
+              <w:rPr>
+                <w:rFonts w:ascii="Arial" w:hAnsi="Arial" w:cs="Arial"/>
+              </w:rPr>
+            </w:pPr>
+          </w:p>
+        </w:tc>
+        <w:tc>
+          <w:tcPr>
+            <w:tcW w:w="1843" w:type="dxa"/>
+          </w:tcPr>
+          <w:p>
+            <w:pPr>
+              <w:spacing w:line="360" w:lineRule="auto"/>
+              <w:jc w:val="center"/>
+              <w:cnfStyle w:val="000000000000" w:firstRow="0" w:lastRow="0" w:firstColumn="0" w:lastColumn="0" w:oddVBand="0" w:evenVBand="0" w:oddHBand="0" w:evenHBand="0" w:firstRowFirstColumn="0" w:firstRowLastColumn="0" w:lastRowFirstColumn="0" w:lastRowLastColumn="0"/>
+              <w:rPr>
+                <w:rFonts w:ascii="Arial" w:hAnsi="Arial" w:cs="Arial"/>
+              </w:rPr>
+            </w:pPr>
+          </w:p>
+        </w:tc>
+      </w:tr>
+      <w:tr>
+        <w:trPr>
+          <w:cnfStyle w:val="000000100000" w:firstRow="0" w:lastRow="0" w:firstColumn="0" w:lastColumn="0" w:oddVBand="0" w:evenVBand="0" w:oddHBand="1" w:evenHBand="0" w:firstRowFirstColumn="0" w:firstRowLastColumn="0" w:lastRowFirstColumn="0" w:lastRowLastColumn="0"/>
+        </w:trPr>
+        <w:tc>
+          <w:tcPr>
+            <w:cnfStyle w:val="001000000000" w:firstRow="0" w:lastRow="0" w:firstColumn="1" w:lastColumn="0" w:oddVBand="0" w:evenVBand="0" w:oddHBand="0" w:evenHBand="0" w:firstRowFirstColumn="0" w:firstRowLastColumn="0" w:lastRowFirstColumn="0" w:lastRowLastColumn="0"/>
+            <w:tcW w:w="0" w:type="auto"/>
+          </w:tcPr>
+          <w:p>
+            <w:pPr>
+              <w:spacing w:line="360" w:lineRule="auto"/>
+              <w:jc w:val="center"/>
+              <w:rPr>
+                <w:rFonts w:ascii="Arial" w:hAnsi="Arial" w:cs="Arial"/>
+              </w:rPr>
+            </w:pPr>
+            <w:r>
+              <w:rPr>
+                <w:rFonts w:ascii="Arial" w:hAnsi="Arial" w:cs="Arial"/>
+              </w:rPr>
+              <w:t>20</w:t>
+            </w:r>
+            <w:r>
+              <w:rPr>
+                <w:rFonts w:ascii="Arial" w:hAnsi="Arial" w:cs="Arial"/>
+              </w:rPr>
+              <w:t>/</w:t>
+            </w:r>
+            <w:r>
+              <w:rPr>
+                <w:rFonts w:ascii="Arial" w:hAnsi="Arial" w:cs="Arial"/>
+              </w:rPr>
+              <w:t>05</w:t>
+            </w:r>
+            <w:r>
+              <w:rPr>
+                <w:rFonts w:ascii="Arial" w:hAnsi="Arial" w:cs="Arial"/>
+              </w:rPr>
+              <w:t>/</w:t>
+            </w:r>
+            <w:r>
+              <w:rPr>
+                <w:rFonts w:ascii="Arial" w:hAnsi="Arial" w:cs="Arial"/>
+              </w:rPr>
+              <w:t>2022</w:t>
+            </w:r>
+          </w:p>
+        </w:tc>
+        <w:tc>
+          <w:tcPr>
+            <w:tcW w:w="3497" w:type="dxa"/>
+          </w:tcPr>
+          <w:p>
+            <w:pPr>
+              <w:spacing w:line="360" w:lineRule="auto"/>
+              <w:jc w:val="center"/>
+              <w:cnfStyle w:val="000000100000" w:firstRow="0" w:lastRow="0" w:firstColumn="0" w:lastColumn="0" w:oddVBand="0" w:evenVBand="0" w:oddHBand="1" w:evenHBand="0" w:firstRowFirstColumn="0" w:firstRowLastColumn="0" w:lastRowFirstColumn="0" w:lastRowLastColumn="0"/>
+              <w:rPr>
+                <w:rFonts w:ascii="Arial" w:hAnsi="Arial" w:cs="Arial"/>
+              </w:rPr>
+            </w:pPr>
+          </w:p>
+        </w:tc>
+        <w:tc>
+          <w:tcPr>
+            <w:tcW w:w="3260" w:type="dxa"/>
+          </w:tcPr>
+          <w:p>
+            <w:pPr>
+              <w:spacing w:line="360" w:lineRule="auto"/>
+              <w:jc w:val="center"/>
+              <w:cnfStyle w:val="000000100000" w:firstRow="0" w:lastRow="0" w:firstColumn="0" w:lastColumn="0" w:oddVBand="0" w:evenVBand="0" w:oddHBand="1" w:evenHBand="0" w:firstRowFirstColumn="0" w:firstRowLastColumn="0" w:lastRowFirstColumn="0" w:lastRowLastColumn="0"/>
+              <w:rPr>
+                <w:rFonts w:ascii="Arial" w:hAnsi="Arial" w:cs="Arial"/>
+              </w:rPr>
+            </w:pPr>
+          </w:p>
+        </w:tc>
+        <w:tc>
+          <w:tcPr>
+            <w:tcW w:w="1843" w:type="dxa"/>
+          </w:tcPr>
+          <w:p>
+            <w:pPr>
+              <w:spacing w:line="360" w:lineRule="auto"/>
+              <w:jc w:val="center"/>
+              <w:cnfStyle w:val="000000100000" w:firstRow="0" w:lastRow="0" w:firstColumn="0" w:lastColumn="0" w:oddVBand="0" w:evenVBand="0" w:oddHBand="1" w:evenHBand="0" w:firstRowFirstColumn="0" w:firstRowLastColumn="0" w:lastRowFirstColumn="0" w:lastRowLastColumn="0"/>
+              <w:rPr>
+                <w:rFonts w:ascii="Arial" w:hAnsi="Arial" w:cs="Arial"/>
+              </w:rPr>
+            </w:pPr>
+          </w:p>
+        </w:tc>
+      </w:tr>
+      <w:tr>
+        <w:tc>
+          <w:tcPr>
+            <w:cnfStyle w:val="001000000000" w:firstRow="0" w:lastRow="0" w:firstColumn="1" w:lastColumn="0" w:oddVBand="0" w:evenVBand="0" w:oddHBand="0" w:evenHBand="0" w:firstRowFirstColumn="0" w:firstRowLastColumn="0" w:lastRowFirstColumn="0" w:lastRowLastColumn="0"/>
+            <w:tcW w:w="0" w:type="auto"/>
+          </w:tcPr>
+          <w:p>
+            <w:pPr>
+              <w:spacing w:line="360" w:lineRule="auto"/>
+              <w:jc w:val="center"/>
+              <w:rPr>
+                <w:rFonts w:ascii="Arial" w:hAnsi="Arial" w:cs="Arial"/>
+              </w:rPr>
+            </w:pPr>
+            <w:r>
+              <w:rPr>
+                <w:rFonts w:ascii="Arial" w:hAnsi="Arial" w:cs="Arial"/>
+              </w:rPr>
+              <w:t>2</w:t>
+            </w:r>
+            <w:r>
+              <w:rPr>
+                <w:rFonts w:ascii="Arial" w:hAnsi="Arial" w:cs="Arial"/>
+              </w:rPr>
+              <w:t>1</w:t>
+            </w:r>
+            <w:r>
+              <w:rPr>
+                <w:rFonts w:ascii="Arial" w:hAnsi="Arial" w:cs="Arial"/>
+              </w:rPr>
+              <w:t>/05/2022</w:t>
+            </w:r>
+          </w:p>
+        </w:tc>
+        <w:tc>
+          <w:tcPr>
+            <w:tcW w:w="3497" w:type="dxa"/>
+          </w:tcPr>
+          <w:p>
+            <w:pPr>
+              <w:spacing w:line="360" w:lineRule="auto"/>
+              <w:jc w:val="center"/>
+              <w:cnfStyle w:val="000000000000" w:firstRow="0" w:lastRow="0" w:firstColumn="0" w:lastColumn="0" w:oddVBand="0" w:evenVBand="0" w:oddHBand="0" w:evenHBand="0" w:firstRowFirstColumn="0" w:firstRowLastColumn="0" w:lastRowFirstColumn="0" w:lastRowLastColumn="0"/>
+              <w:rPr>
+                <w:rFonts w:ascii="Arial" w:hAnsi="Arial" w:cs="Arial"/>
+              </w:rPr>
+            </w:pPr>
+          </w:p>
+        </w:tc>
+        <w:tc>
+          <w:tcPr>
+            <w:tcW w:w="3260" w:type="dxa"/>
+          </w:tcPr>
+          <w:p>
+            <w:pPr>
+              <w:spacing w:line="360" w:lineRule="auto"/>
+              <w:jc w:val="center"/>
+              <w:cnfStyle w:val="000000000000" w:firstRow="0" w:lastRow="0" w:firstColumn="0" w:lastColumn="0" w:oddVBand="0" w:evenVBand="0" w:oddHBand="0" w:evenHBand="0" w:firstRowFirstColumn="0" w:firstRowLastColumn="0" w:lastRowFirstColumn="0" w:lastRowLastColumn="0"/>
+              <w:rPr>
+                <w:rFonts w:ascii="Arial" w:hAnsi="Arial" w:cs="Arial"/>
+              </w:rPr>
+            </w:pPr>
+          </w:p>
+        </w:tc>
+        <w:tc>
+          <w:tcPr>
+            <w:tcW w:w="1843" w:type="dxa"/>
+          </w:tcPr>
+          <w:p>
+            <w:pPr>
+              <w:spacing w:line="360" w:lineRule="auto"/>
+              <w:jc w:val="center"/>
+              <w:cnfStyle w:val="000000000000" w:firstRow="0" w:lastRow="0" w:firstColumn="0" w:lastColumn="0" w:oddVBand="0" w:evenVBand="0" w:oddHBand="0" w:evenHBand="0" w:firstRowFirstColumn="0" w:firstRowLastColumn="0" w:lastRowFirstColumn="0" w:lastRowLastColumn="0"/>
+              <w:rPr>
+                <w:rFonts w:ascii="Arial" w:hAnsi="Arial" w:cs="Arial"/>
+              </w:rPr>
+            </w:pPr>
+          </w:p>
+        </w:tc>
+      </w:tr>
+      <w:tr>
+        <w:trPr>
+          <w:cnfStyle w:val="000000100000" w:firstRow="0" w:lastRow="0" w:firstColumn="0" w:lastColumn="0" w:oddVBand="0" w:evenVBand="0" w:oddHBand="1" w:evenHBand="0" w:firstRowFirstColumn="0" w:firstRowLastColumn="0" w:lastRowFirstColumn="0" w:lastRowLastColumn="0"/>
+        </w:trPr>
+        <w:tc>
+          <w:tcPr>
+            <w:cnfStyle w:val="001000000000" w:firstRow="0" w:lastRow="0" w:firstColumn="1" w:lastColumn="0" w:oddVBand="0" w:evenVBand="0" w:oddHBand="0" w:evenHBand="0" w:firstRowFirstColumn="0" w:firstRowLastColumn="0" w:lastRowFirstColumn="0" w:lastRowLastColumn="0"/>
+            <w:tcW w:w="0" w:type="auto"/>
+          </w:tcPr>
+          <w:p>
+            <w:pPr>
+              <w:spacing w:line="360" w:lineRule="auto"/>
+              <w:jc w:val="center"/>
+              <w:rPr>
+                <w:rFonts w:ascii="Arial" w:hAnsi="Arial" w:cs="Arial"/>
+              </w:rPr>
+            </w:pPr>
+            <w:r>
+              <w:rPr>
+                <w:rFonts w:ascii="Arial" w:hAnsi="Arial" w:cs="Arial"/>
+              </w:rPr>
+              <w:t>2</w:t>
+            </w:r>
+            <w:r>
+              <w:rPr>
+                <w:rFonts w:ascii="Arial" w:hAnsi="Arial" w:cs="Arial"/>
+              </w:rPr>
+              <w:t>2</w:t>
+            </w:r>
+            <w:r>
+              <w:rPr>
+                <w:rFonts w:ascii="Arial" w:hAnsi="Arial" w:cs="Arial"/>
+              </w:rPr>
+              <w:t>/05/2022</w:t>
+            </w:r>
+          </w:p>
+        </w:tc>
+        <w:tc>
+          <w:tcPr>
+            <w:tcW w:w="3497" w:type="dxa"/>
+          </w:tcPr>
+          <w:p>
+            <w:pPr>
+              <w:spacing w:line="360" w:lineRule="auto"/>
+              <w:jc w:val="center"/>
+              <w:cnfStyle w:val="000000100000" w:firstRow="0" w:lastRow="0" w:firstColumn="0" w:lastColumn="0" w:oddVBand="0" w:evenVBand="0" w:oddHBand="1" w:evenHBand="0" w:firstRowFirstColumn="0" w:firstRowLastColumn="0" w:lastRowFirstColumn="0" w:lastRowLastColumn="0"/>
+              <w:rPr>
+                <w:rFonts w:ascii="Arial" w:hAnsi="Arial" w:cs="Arial"/>
+              </w:rPr>
+            </w:pPr>
+          </w:p>
+        </w:tc>
+        <w:tc>
+          <w:tcPr>
+            <w:tcW w:w="3260" w:type="dxa"/>
+          </w:tcPr>
+          <w:p>
+            <w:pPr>
+              <w:spacing w:line="360" w:lineRule="auto"/>
+              <w:jc w:val="center"/>
+              <w:cnfStyle w:val="000000100000" w:firstRow="0" w:lastRow="0" w:firstColumn="0" w:lastColumn="0" w:oddVBand="0" w:evenVBand="0" w:oddHBand="1" w:evenHBand="0" w:firstRowFirstColumn="0" w:firstRowLastColumn="0" w:lastRowFirstColumn="0" w:lastRowLastColumn="0"/>
+              <w:rPr>
+                <w:rFonts w:ascii="Arial" w:hAnsi="Arial" w:cs="Arial"/>
+              </w:rPr>
+            </w:pPr>
+          </w:p>
+        </w:tc>
+        <w:tc>
+          <w:tcPr>
+            <w:tcW w:w="1843" w:type="dxa"/>
+          </w:tcPr>
+          <w:p>
+            <w:pPr>
+              <w:spacing w:line="360" w:lineRule="auto"/>
+              <w:jc w:val="center"/>
+              <w:cnfStyle w:val="000000100000" w:firstRow="0" w:lastRow="0" w:firstColumn="0" w:lastColumn="0" w:oddVBand="0" w:evenVBand="0" w:oddHBand="1" w:evenHBand="0" w:firstRowFirstColumn="0" w:firstRowLastColumn="0" w:lastRowFirstColumn="0" w:lastRowLastColumn="0"/>
+              <w:rPr>
+                <w:rFonts w:ascii="Arial" w:hAnsi="Arial" w:cs="Arial"/>
+              </w:rPr>
+            </w:pPr>
+          </w:p>
+        </w:tc>
+      </w:tr>
+      <w:tr>
+        <w:tc>
+          <w:tcPr>
+            <w:cnfStyle w:val="001000000000" w:firstRow="0" w:lastRow="0" w:firstColumn="1" w:lastColumn="0" w:oddVBand="0" w:evenVBand="0" w:oddHBand="0" w:evenHBand="0" w:firstRowFirstColumn="0" w:firstRowLastColumn="0" w:lastRowFirstColumn="0" w:lastRowLastColumn="0"/>
+            <w:tcW w:w="0" w:type="auto"/>
+          </w:tcPr>
+          <w:p>
+            <w:pPr>
+              <w:spacing w:line="360" w:lineRule="auto"/>
+              <w:jc w:val="center"/>
+              <w:rPr>
+                <w:rFonts w:ascii="Arial" w:hAnsi="Arial" w:cs="Arial"/>
+              </w:rPr>
+            </w:pPr>
+            <w:r>
+              <w:rPr>
+                <w:rFonts w:ascii="Arial" w:hAnsi="Arial" w:cs="Arial"/>
+              </w:rPr>
+              <w:t>2</w:t>
+            </w:r>
+            <w:r>
+              <w:rPr>
+                <w:rFonts w:ascii="Arial" w:hAnsi="Arial" w:cs="Arial"/>
+              </w:rPr>
+              <w:t>3</w:t>
+            </w:r>
+            <w:r>
+              <w:rPr>
+                <w:rFonts w:ascii="Arial" w:hAnsi="Arial" w:cs="Arial"/>
+              </w:rPr>
+              <w:t>/05/2022</w:t>
+            </w:r>
+          </w:p>
+        </w:tc>
+        <w:tc>
+          <w:tcPr>
+            <w:tcW w:w="3497" w:type="dxa"/>
+          </w:tcPr>
+          <w:p>
+            <w:pPr>
+              <w:spacing w:line="360" w:lineRule="auto"/>
+              <w:jc w:val="center"/>
+              <w:cnfStyle w:val="000000000000" w:firstRow="0" w:lastRow="0" w:firstColumn="0" w:lastColumn="0" w:oddVBand="0" w:evenVBand="0" w:oddHBand="0" w:evenHBand="0" w:firstRowFirstColumn="0" w:firstRowLastColumn="0" w:lastRowFirstColumn="0" w:lastRowLastColumn="0"/>
+              <w:rPr>
+                <w:rFonts w:ascii="Arial" w:hAnsi="Arial" w:cs="Arial"/>
+              </w:rPr>
+            </w:pPr>
+          </w:p>
+        </w:tc>
+        <w:tc>
+          <w:tcPr>
+            <w:tcW w:w="3260" w:type="dxa"/>
+          </w:tcPr>
+          <w:p>
+            <w:pPr>
+              <w:spacing w:line="360" w:lineRule="auto"/>
+              <w:jc w:val="center"/>
+              <w:cnfStyle w:val="000000000000" w:firstRow="0" w:lastRow="0" w:firstColumn="0" w:lastColumn="0" w:oddVBand="0" w:evenVBand="0" w:oddHBand="0" w:evenHBand="0" w:firstRowFirstColumn="0" w:firstRowLastColumn="0" w:lastRowFirstColumn="0" w:lastRowLastColumn="0"/>
+              <w:rPr>
+                <w:rFonts w:ascii="Arial" w:hAnsi="Arial" w:cs="Arial"/>
+              </w:rPr>
+            </w:pPr>
+          </w:p>
+        </w:tc>
+        <w:tc>
+          <w:tcPr>
+            <w:tcW w:w="1843" w:type="dxa"/>
+          </w:tcPr>
+          <w:p>
+            <w:pPr>
+              <w:spacing w:line="360" w:lineRule="auto"/>
+              <w:jc w:val="center"/>
+              <w:cnfStyle w:val="000000000000" w:firstRow="0" w:lastRow="0" w:firstColumn="0" w:lastColumn="0" w:oddVBand="0" w:evenVBand="0" w:oddHBand="0" w:evenHBand="0" w:firstRowFirstColumn="0" w:firstRowLastColumn="0" w:lastRowFirstColumn="0" w:lastRowLastColumn="0"/>
+              <w:rPr>
+                <w:rFonts w:ascii="Arial" w:hAnsi="Arial" w:cs="Arial"/>
+              </w:rPr>
+            </w:pPr>
+          </w:p>
+        </w:tc>
+      </w:tr>
+      <w:tr>
+        <w:trPr>
+          <w:cnfStyle w:val="000000100000" w:firstRow="0" w:lastRow="0" w:firstColumn="0" w:lastColumn="0" w:oddVBand="0" w:evenVBand="0" w:oddHBand="1" w:evenHBand="0" w:firstRowFirstColumn="0" w:firstRowLastColumn="0" w:lastRowFirstColumn="0" w:lastRowLastColumn="0"/>
+        </w:trPr>
+        <w:tc>
+          <w:tcPr>
+            <w:cnfStyle w:val="001000000000" w:firstRow="0" w:lastRow="0" w:firstColumn="1" w:lastColumn="0" w:oddVBand="0" w:evenVBand="0" w:oddHBand="0" w:evenHBand="0" w:firstRowFirstColumn="0" w:firstRowLastColumn="0" w:lastRowFirstColumn="0" w:lastRowLastColumn="0"/>
+            <w:tcW w:w="0" w:type="auto"/>
+          </w:tcPr>
+          <w:p>
+            <w:pPr>
+              <w:spacing w:line="360" w:lineRule="auto"/>
+              <w:jc w:val="center"/>
+              <w:rPr>
+                <w:rFonts w:ascii="Arial" w:hAnsi="Arial" w:cs="Arial"/>
+              </w:rPr>
+            </w:pPr>
+            <w:r>
+              <w:rPr>
+                <w:rFonts w:ascii="Arial" w:hAnsi="Arial" w:cs="Arial"/>
+              </w:rPr>
+              <w:t>2</w:t>
+            </w:r>
+            <w:r>
+              <w:rPr>
+                <w:rFonts w:ascii="Arial" w:hAnsi="Arial" w:cs="Arial"/>
+              </w:rPr>
+              <w:t>4</w:t>
+            </w:r>
+            <w:r>
+              <w:rPr>
+                <w:rFonts w:ascii="Arial" w:hAnsi="Arial" w:cs="Arial"/>
+              </w:rPr>
+              <w:t>/05/2022</w:t>
+            </w:r>
+          </w:p>
+        </w:tc>
+        <w:tc>
+          <w:tcPr>
+            <w:tcW w:w="3497" w:type="dxa"/>
+          </w:tcPr>
+          <w:p>
+            <w:pPr>
+              <w:spacing w:line="360" w:lineRule="auto"/>
+              <w:jc w:val="center"/>
+              <w:cnfStyle w:val="000000100000" w:firstRow="0" w:lastRow="0" w:firstColumn="0" w:lastColumn="0" w:oddVBand="0" w:evenVBand="0" w:oddHBand="1" w:evenHBand="0" w:firstRowFirstColumn="0" w:firstRowLastColumn="0" w:lastRowFirstColumn="0" w:lastRowLastColumn="0"/>
+              <w:rPr>
+                <w:rFonts w:ascii="Arial" w:hAnsi="Arial" w:cs="Arial"/>
+              </w:rPr>
+            </w:pPr>
+          </w:p>
+        </w:tc>
+        <w:tc>
+          <w:tcPr>
+            <w:tcW w:w="3260" w:type="dxa"/>
+          </w:tcPr>
+          <w:p>
+            <w:pPr>
+              <w:spacing w:line="360" w:lineRule="auto"/>
+              <w:jc w:val="center"/>
+              <w:cnfStyle w:val="000000100000" w:firstRow="0" w:lastRow="0" w:firstColumn="0" w:lastColumn="0" w:oddVBand="0" w:evenVBand="0" w:oddHBand="1" w:evenHBand="0" w:firstRowFirstColumn="0" w:firstRowLastColumn="0" w:lastRowFirstColumn="0" w:lastRowLastColumn="0"/>
+              <w:rPr>
+                <w:rFonts w:ascii="Arial" w:hAnsi="Arial" w:cs="Arial"/>
+              </w:rPr>
+            </w:pPr>
+          </w:p>
+        </w:tc>
+        <w:tc>
+          <w:tcPr>
+            <w:tcW w:w="1843" w:type="dxa"/>
+          </w:tcPr>
+          <w:p>
+            <w:pPr>
+              <w:spacing w:line="360" w:lineRule="auto"/>
+              <w:jc w:val="center"/>
+              <w:cnfStyle w:val="000000100000" w:firstRow="0" w:lastRow="0" w:firstColumn="0" w:lastColumn="0" w:oddVBand="0" w:evenVBand="0" w:oddHBand="1" w:evenHBand="0" w:firstRowFirstColumn="0" w:firstRowLastColumn="0" w:lastRowFirstColumn="0" w:lastRowLastColumn="0"/>
+              <w:rPr>
+                <w:rFonts w:ascii="Arial" w:hAnsi="Arial" w:cs="Arial"/>
+              </w:rPr>
+            </w:pPr>
+          </w:p>
+        </w:tc>
+      </w:tr>
+      <w:tr>
+        <w:tc>
+          <w:tcPr>
+            <w:cnfStyle w:val="001000000000" w:firstRow="0" w:lastRow="0" w:firstColumn="1" w:lastColumn="0" w:oddVBand="0" w:evenVBand="0" w:oddHBand="0" w:evenHBand="0" w:firstRowFirstColumn="0" w:firstRowLastColumn="0" w:lastRowFirstColumn="0" w:lastRowLastColumn="0"/>
+            <w:tcW w:w="0" w:type="auto"/>
+          </w:tcPr>
+          <w:p>
+            <w:pPr>
+              <w:spacing w:line="360" w:lineRule="auto"/>
+              <w:jc w:val="center"/>
+              <w:rPr>
+                <w:rFonts w:ascii="Arial" w:hAnsi="Arial" w:cs="Arial"/>
+              </w:rPr>
+            </w:pPr>
+            <w:r>
+              <w:rPr>
+                <w:rFonts w:ascii="Arial" w:hAnsi="Arial" w:cs="Arial"/>
+              </w:rPr>
+              <w:t>2</w:t>
+            </w:r>
+            <w:r>
+              <w:rPr>
+                <w:rFonts w:ascii="Arial" w:hAnsi="Arial" w:cs="Arial"/>
+              </w:rPr>
+              <w:t>5</w:t>
+            </w:r>
+            <w:r>
+              <w:rPr>
+                <w:rFonts w:ascii="Arial" w:hAnsi="Arial" w:cs="Arial"/>
+              </w:rPr>
+              <w:t>/05/2022</w:t>
+            </w:r>
+          </w:p>
+        </w:tc>
+        <w:tc>
+          <w:tcPr>
+            <w:tcW w:w="3497" w:type="dxa"/>
+          </w:tcPr>
+          <w:p>
+            <w:pPr>
+              <w:spacing w:line="360" w:lineRule="auto"/>
+              <w:jc w:val="center"/>
+              <w:cnfStyle w:val="000000000000" w:firstRow="0" w:lastRow="0" w:firstColumn="0" w:lastColumn="0" w:oddVBand="0" w:evenVBand="0" w:oddHBand="0" w:evenHBand="0" w:firstRowFirstColumn="0" w:firstRowLastColumn="0" w:lastRowFirstColumn="0" w:lastRowLastColumn="0"/>
+              <w:rPr>
+                <w:rFonts w:ascii="Arial" w:hAnsi="Arial" w:cs="Arial"/>
+              </w:rPr>
+            </w:pPr>
+          </w:p>
+        </w:tc>
+        <w:tc>
+          <w:tcPr>
+            <w:tcW w:w="3260" w:type="dxa"/>
+          </w:tcPr>
+          <w:p>
+            <w:pPr>
+              <w:spacing w:line="360" w:lineRule="auto"/>
+              <w:jc w:val="center"/>
+              <w:cnfStyle w:val="000000000000" w:firstRow="0" w:lastRow="0" w:firstColumn="0" w:lastColumn="0" w:oddVBand="0" w:evenVBand="0" w:oddHBand="0" w:evenHBand="0" w:firstRowFirstColumn="0" w:firstRowLastColumn="0" w:lastRowFirstColumn="0" w:lastRowLastColumn="0"/>
+              <w:rPr>
+                <w:rFonts w:ascii="Arial" w:hAnsi="Arial" w:cs="Arial"/>
+              </w:rPr>
+            </w:pPr>
+          </w:p>
+        </w:tc>
+        <w:tc>
+          <w:tcPr>
+            <w:tcW w:w="1843" w:type="dxa"/>
+          </w:tcPr>
+          <w:p>
+            <w:pPr>
+              <w:spacing w:line="360" w:lineRule="auto"/>
+              <w:jc w:val="center"/>
+              <w:cnfStyle w:val="000000000000" w:firstRow="0" w:lastRow="0" w:firstColumn="0" w:lastColumn="0" w:oddVBand="0" w:evenVBand="0" w:oddHBand="0" w:evenHBand="0" w:firstRowFirstColumn="0" w:firstRowLastColumn="0" w:lastRowFirstColumn="0" w:lastRowLastColumn="0"/>
+              <w:rPr>
+                <w:rFonts w:ascii="Arial" w:hAnsi="Arial" w:cs="Arial"/>
+              </w:rPr>
+            </w:pPr>
+          </w:p>
+        </w:tc>
+      </w:tr>
+      <w:tr>
+        <w:trPr>
+          <w:cnfStyle w:val="000000100000" w:firstRow="0" w:lastRow="0" w:firstColumn="0" w:lastColumn="0" w:oddVBand="0" w:evenVBand="0" w:oddHBand="1" w:evenHBand="0" w:firstRowFirstColumn="0" w:firstRowLastColumn="0" w:lastRowFirstColumn="0" w:lastRowLastColumn="0"/>
+        </w:trPr>
+        <w:tc>
+          <w:tcPr>
+            <w:cnfStyle w:val="001000000000" w:firstRow="0" w:lastRow="0" w:firstColumn="1" w:lastColumn="0" w:oddVBand="0" w:evenVBand="0" w:oddHBand="0" w:evenHBand="0" w:firstRowFirstColumn="0" w:firstRowLastColumn="0" w:lastRowFirstColumn="0" w:lastRowLastColumn="0"/>
+            <w:tcW w:w="0" w:type="auto"/>
+          </w:tcPr>
+          <w:p>
+            <w:pPr>
+              <w:spacing w:line="360" w:lineRule="auto"/>
+              <w:jc w:val="center"/>
+              <w:rPr>
+                <w:rFonts w:ascii="Arial" w:hAnsi="Arial" w:cs="Arial"/>
+              </w:rPr>
+            </w:pPr>
+            <w:r>
+              <w:rPr>
+                <w:rFonts w:ascii="Arial" w:hAnsi="Arial" w:cs="Arial"/>
+              </w:rPr>
+              <w:t>2</w:t>
+            </w:r>
+            <w:r>
+              <w:rPr>
+                <w:rFonts w:ascii="Arial" w:hAnsi="Arial" w:cs="Arial"/>
+              </w:rPr>
+              <w:t>6</w:t>
+            </w:r>
+            <w:r>
+              <w:rPr>
+                <w:rFonts w:ascii="Arial" w:hAnsi="Arial" w:cs="Arial"/>
+              </w:rPr>
+              <w:t>/05/2022</w:t>
+            </w:r>
+          </w:p>
+        </w:tc>
+        <w:tc>
+          <w:tcPr>
+            <w:tcW w:w="3497" w:type="dxa"/>
+          </w:tcPr>
+          <w:p>
+            <w:pPr>
+              <w:spacing w:line="360" w:lineRule="auto"/>
+              <w:jc w:val="center"/>
+              <w:cnfStyle w:val="000000100000" w:firstRow="0" w:lastRow="0" w:firstColumn="0" w:lastColumn="0" w:oddVBand="0" w:evenVBand="0" w:oddHBand="1" w:evenHBand="0" w:firstRowFirstColumn="0" w:firstRowLastColumn="0" w:lastRowFirstColumn="0" w:lastRowLastColumn="0"/>
+              <w:rPr>
+                <w:rFonts w:ascii="Arial" w:hAnsi="Arial" w:cs="Arial"/>
+              </w:rPr>
+            </w:pPr>
+          </w:p>
+        </w:tc>
+        <w:tc>
+          <w:tcPr>
+            <w:tcW w:w="3260" w:type="dxa"/>
+          </w:tcPr>
+          <w:p>
+            <w:pPr>
+              <w:spacing w:line="360" w:lineRule="auto"/>
+              <w:jc w:val="center"/>
+              <w:cnfStyle w:val="000000100000" w:firstRow="0" w:lastRow="0" w:firstColumn="0" w:lastColumn="0" w:oddVBand="0" w:evenVBand="0" w:oddHBand="1" w:evenHBand="0" w:firstRowFirstColumn="0" w:firstRowLastColumn="0" w:lastRowFirstColumn="0" w:lastRowLastColumn="0"/>
+              <w:rPr>
+                <w:rFonts w:ascii="Arial" w:hAnsi="Arial" w:cs="Arial"/>
+              </w:rPr>
+            </w:pPr>
+          </w:p>
+        </w:tc>
+        <w:tc>
+          <w:tcPr>
+            <w:tcW w:w="1843" w:type="dxa"/>
           </w:tcPr>
           <w:p>
             <w:pPr>
@@ -1566,6 +2388,8 @@
           <w:rFonts w:ascii="Arial" w:hAnsi="Arial" w:cs="Arial"/>
           <w:b/>
           <w:bCs/>
+          <w:sz w:val="28"/>
+          <w:szCs w:val="28"/>
         </w:rPr>
       </w:pPr>
       <w:r>
@@ -1573,6 +2397,8 @@
           <w:rFonts w:ascii="Arial" w:hAnsi="Arial" w:cs="Arial"/>
           <w:b/>
           <w:bCs/>
+          <w:sz w:val="28"/>
+          <w:szCs w:val="28"/>
         </w:rPr>
         <w:t>Actividades de Karla Najera</w:t>
       </w:r>
@@ -1580,14 +2406,14 @@
     <w:tbl>
       <w:tblPr>
         <w:tblStyle w:val="Tablaconcuadrcula4-nfasis6"/>
-        <w:tblW w:w="5000" w:type="pct"/>
+        <w:tblW w:w="9918" w:type="dxa"/>
         <w:tblLook w:val="04A0" w:firstRow="1" w:lastRow="0" w:firstColumn="1" w:lastColumn="0" w:noHBand="0" w:noVBand="1"/>
       </w:tblPr>
       <w:tblGrid>
-        <w:gridCol w:w="2490"/>
-        <w:gridCol w:w="2490"/>
-        <w:gridCol w:w="2491"/>
-        <w:gridCol w:w="2491"/>
+        <w:gridCol w:w="1318"/>
+        <w:gridCol w:w="3213"/>
+        <w:gridCol w:w="3685"/>
+        <w:gridCol w:w="1702"/>
       </w:tblGrid>
       <w:tr>
         <w:trPr>
@@ -1596,7 +2422,7 @@
         <w:tc>
           <w:tcPr>
             <w:cnfStyle w:val="001000000000" w:firstRow="0" w:lastRow="0" w:firstColumn="1" w:lastColumn="0" w:oddVBand="0" w:evenVBand="0" w:oddHBand="0" w:evenHBand="0" w:firstRowFirstColumn="0" w:firstRowLastColumn="0" w:lastRowFirstColumn="0" w:lastRowLastColumn="0"/>
-            <w:tcW w:w="1250" w:type="pct"/>
+            <w:tcW w:w="0" w:type="auto"/>
             <w:vAlign w:val="center"/>
           </w:tcPr>
           <w:p>
@@ -1617,7 +2443,7 @@
         </w:tc>
         <w:tc>
           <w:tcPr>
-            <w:tcW w:w="1250" w:type="pct"/>
+            <w:tcW w:w="3213" w:type="dxa"/>
             <w:vAlign w:val="center"/>
           </w:tcPr>
           <w:p>
@@ -1639,7 +2465,7 @@
         </w:tc>
         <w:tc>
           <w:tcPr>
-            <w:tcW w:w="1250" w:type="pct"/>
+            <w:tcW w:w="3685" w:type="dxa"/>
             <w:vAlign w:val="center"/>
           </w:tcPr>
           <w:p>
@@ -1661,7 +2487,7 @@
         </w:tc>
         <w:tc>
           <w:tcPr>
-            <w:tcW w:w="1250" w:type="pct"/>
+            <w:tcW w:w="1702" w:type="dxa"/>
             <w:vAlign w:val="center"/>
           </w:tcPr>
           <w:p>
@@ -1689,7 +2515,7 @@
         <w:tc>
           <w:tcPr>
             <w:cnfStyle w:val="001000000000" w:firstRow="0" w:lastRow="0" w:firstColumn="1" w:lastColumn="0" w:oddVBand="0" w:evenVBand="0" w:oddHBand="0" w:evenHBand="0" w:firstRowFirstColumn="0" w:firstRowLastColumn="0" w:lastRowFirstColumn="0" w:lastRowLastColumn="0"/>
-            <w:tcW w:w="1250" w:type="pct"/>
+            <w:tcW w:w="0" w:type="auto"/>
             <w:vAlign w:val="center"/>
           </w:tcPr>
           <w:p>
@@ -1710,7 +2536,7 @@
         </w:tc>
         <w:tc>
           <w:tcPr>
-            <w:tcW w:w="1250" w:type="pct"/>
+            <w:tcW w:w="3213" w:type="dxa"/>
             <w:vAlign w:val="center"/>
           </w:tcPr>
           <w:p>
@@ -1732,7 +2558,7 @@
         </w:tc>
         <w:tc>
           <w:tcPr>
-            <w:tcW w:w="1250" w:type="pct"/>
+            <w:tcW w:w="3685" w:type="dxa"/>
             <w:vAlign w:val="center"/>
           </w:tcPr>
           <w:p>
@@ -1760,7 +2586,7 @@
         </w:tc>
         <w:tc>
           <w:tcPr>
-            <w:tcW w:w="1250" w:type="pct"/>
+            <w:tcW w:w="1702" w:type="dxa"/>
             <w:vAlign w:val="center"/>
           </w:tcPr>
           <w:p>
@@ -1779,7 +2605,7 @@
         <w:tc>
           <w:tcPr>
             <w:cnfStyle w:val="001000000000" w:firstRow="0" w:lastRow="0" w:firstColumn="1" w:lastColumn="0" w:oddVBand="0" w:evenVBand="0" w:oddHBand="0" w:evenHBand="0" w:firstRowFirstColumn="0" w:firstRowLastColumn="0" w:lastRowFirstColumn="0" w:lastRowLastColumn="0"/>
-            <w:tcW w:w="1250" w:type="pct"/>
+            <w:tcW w:w="0" w:type="auto"/>
             <w:vAlign w:val="center"/>
           </w:tcPr>
           <w:p>
@@ -1800,7 +2626,7 @@
         </w:tc>
         <w:tc>
           <w:tcPr>
-            <w:tcW w:w="1250" w:type="pct"/>
+            <w:tcW w:w="3213" w:type="dxa"/>
             <w:vAlign w:val="center"/>
           </w:tcPr>
           <w:p>
@@ -1822,7 +2648,7 @@
         </w:tc>
         <w:tc>
           <w:tcPr>
-            <w:tcW w:w="1250" w:type="pct"/>
+            <w:tcW w:w="3685" w:type="dxa"/>
             <w:vAlign w:val="center"/>
           </w:tcPr>
           <w:p>
@@ -1838,20 +2664,13 @@
               <w:rPr>
                 <w:rFonts w:ascii="Arial" w:hAnsi="Arial" w:cs="Arial"/>
               </w:rPr>
-              <w:t xml:space="preserve">Verificar como mejorar el tiempo de carga del proyecto debido a que </w:t>
-            </w:r>
-            <w:r>
-              <w:rPr>
-                <w:rFonts w:ascii="Arial" w:hAnsi="Arial" w:cs="Arial"/>
-              </w:rPr>
-              <w:lastRenderedPageBreak/>
-              <w:t>son demasiadas las partes que conforman al piso del escenario</w:t>
-            </w:r>
-          </w:p>
-        </w:tc>
-        <w:tc>
-          <w:tcPr>
-            <w:tcW w:w="1250" w:type="pct"/>
+              <w:t>Verificar como mejorar el tiempo de carga del proyecto debido a que son demasiadas las partes que conforman al piso del escenario</w:t>
+            </w:r>
+          </w:p>
+        </w:tc>
+        <w:tc>
+          <w:tcPr>
+            <w:tcW w:w="1702" w:type="dxa"/>
             <w:vAlign w:val="center"/>
           </w:tcPr>
           <w:p>
@@ -1873,7 +2692,7 @@
         <w:tc>
           <w:tcPr>
             <w:cnfStyle w:val="001000000000" w:firstRow="0" w:lastRow="0" w:firstColumn="1" w:lastColumn="0" w:oddVBand="0" w:evenVBand="0" w:oddHBand="0" w:evenHBand="0" w:firstRowFirstColumn="0" w:firstRowLastColumn="0" w:lastRowFirstColumn="0" w:lastRowLastColumn="0"/>
-            <w:tcW w:w="1250" w:type="pct"/>
+            <w:tcW w:w="0" w:type="auto"/>
             <w:vAlign w:val="center"/>
           </w:tcPr>
           <w:p>
@@ -1894,7 +2713,7 @@
         </w:tc>
         <w:tc>
           <w:tcPr>
-            <w:tcW w:w="1250" w:type="pct"/>
+            <w:tcW w:w="3213" w:type="dxa"/>
             <w:vAlign w:val="center"/>
           </w:tcPr>
           <w:p>
@@ -1916,7 +2735,7 @@
         </w:tc>
         <w:tc>
           <w:tcPr>
-            <w:tcW w:w="1250" w:type="pct"/>
+            <w:tcW w:w="3685" w:type="dxa"/>
             <w:vAlign w:val="center"/>
           </w:tcPr>
           <w:p>
@@ -1928,11 +2747,31 @@
                 <w:rFonts w:ascii="Arial" w:hAnsi="Arial" w:cs="Arial"/>
               </w:rPr>
             </w:pPr>
-          </w:p>
-        </w:tc>
-        <w:tc>
-          <w:tcPr>
-            <w:tcW w:w="1250" w:type="pct"/>
+            <w:r>
+              <w:rPr>
+                <w:rFonts w:ascii="Arial" w:hAnsi="Arial" w:cs="Arial"/>
+              </w:rPr>
+              <w:t xml:space="preserve">Implementar el piso en la textura y trabajar en el </w:t>
+            </w:r>
+            <w:proofErr w:type="spellStart"/>
+            <w:r>
+              <w:rPr>
+                <w:rFonts w:ascii="Arial" w:hAnsi="Arial" w:cs="Arial"/>
+              </w:rPr>
+              <w:t>skybox</w:t>
+            </w:r>
+            <w:proofErr w:type="spellEnd"/>
+            <w:r>
+              <w:rPr>
+                <w:rFonts w:ascii="Arial" w:hAnsi="Arial" w:cs="Arial"/>
+              </w:rPr>
+              <w:t xml:space="preserve">. </w:t>
+            </w:r>
+          </w:p>
+        </w:tc>
+        <w:tc>
+          <w:tcPr>
+            <w:tcW w:w="1702" w:type="dxa"/>
             <w:vAlign w:val="center"/>
           </w:tcPr>
           <w:p>
@@ -1951,7 +2790,7 @@
         <w:tc>
           <w:tcPr>
             <w:cnfStyle w:val="001000000000" w:firstRow="0" w:lastRow="0" w:firstColumn="1" w:lastColumn="0" w:oddVBand="0" w:evenVBand="0" w:oddHBand="0" w:evenHBand="0" w:firstRowFirstColumn="0" w:firstRowLastColumn="0" w:lastRowFirstColumn="0" w:lastRowLastColumn="0"/>
-            <w:tcW w:w="1250" w:type="pct"/>
+            <w:tcW w:w="0" w:type="auto"/>
             <w:vAlign w:val="center"/>
           </w:tcPr>
           <w:p>
@@ -1966,13 +2805,14 @@
               <w:rPr>
                 <w:rFonts w:ascii="Arial" w:hAnsi="Arial" w:cs="Arial"/>
               </w:rPr>
+              <w:lastRenderedPageBreak/>
               <w:t>08/05/2022</w:t>
             </w:r>
           </w:p>
         </w:tc>
         <w:tc>
           <w:tcPr>
-            <w:tcW w:w="1250" w:type="pct"/>
+            <w:tcW w:w="3213" w:type="dxa"/>
             <w:vAlign w:val="center"/>
           </w:tcPr>
           <w:p>
@@ -1984,11 +2824,43 @@
                 <w:rFonts w:ascii="Arial" w:hAnsi="Arial" w:cs="Arial"/>
               </w:rPr>
             </w:pPr>
-          </w:p>
-        </w:tc>
-        <w:tc>
-          <w:tcPr>
-            <w:tcW w:w="1250" w:type="pct"/>
+            <w:r>
+              <w:rPr>
+                <w:rFonts w:ascii="Arial" w:hAnsi="Arial" w:cs="Arial"/>
+              </w:rPr>
+              <w:t xml:space="preserve">Se implementa el piso como textura en un modelo 3d tras unir las 16 partes que lo conforman. Se coloca un </w:t>
+            </w:r>
+            <w:proofErr w:type="spellStart"/>
+            <w:r>
+              <w:rPr>
+                <w:rFonts w:ascii="Arial" w:hAnsi="Arial" w:cs="Arial"/>
+              </w:rPr>
+              <w:t>skybox</w:t>
+            </w:r>
+            <w:proofErr w:type="spellEnd"/>
+            <w:r>
+              <w:rPr>
+                <w:rFonts w:ascii="Arial" w:hAnsi="Arial" w:cs="Arial"/>
+              </w:rPr>
+              <w:t xml:space="preserve"> </w:t>
+            </w:r>
+            <w:r>
+              <w:rPr>
+                <w:rFonts w:ascii="Arial" w:hAnsi="Arial" w:cs="Arial"/>
+              </w:rPr>
+              <w:t xml:space="preserve">provisional. Se añade al código la primera animación (ciclo de día y noche con luz posicional). </w:t>
+            </w:r>
+            <w:r>
+              <w:rPr>
+                <w:rFonts w:ascii="Arial" w:hAnsi="Arial" w:cs="Arial"/>
+              </w:rPr>
+              <w:t xml:space="preserve"> </w:t>
+            </w:r>
+          </w:p>
+        </w:tc>
+        <w:tc>
+          <w:tcPr>
+            <w:tcW w:w="3685" w:type="dxa"/>
             <w:vAlign w:val="center"/>
           </w:tcPr>
           <w:p>
@@ -2000,11 +2872,37 @@
                 <w:rFonts w:ascii="Arial" w:hAnsi="Arial" w:cs="Arial"/>
               </w:rPr>
             </w:pPr>
-          </w:p>
-        </w:tc>
-        <w:tc>
-          <w:tcPr>
-            <w:tcW w:w="1250" w:type="pct"/>
+            <w:r>
+              <w:rPr>
+                <w:rFonts w:ascii="Arial" w:hAnsi="Arial" w:cs="Arial"/>
+              </w:rPr>
+              <w:t xml:space="preserve">Buscar un </w:t>
+            </w:r>
+            <w:proofErr w:type="spellStart"/>
+            <w:r>
+              <w:rPr>
+                <w:rFonts w:ascii="Arial" w:hAnsi="Arial" w:cs="Arial"/>
+              </w:rPr>
+              <w:t>skybox</w:t>
+            </w:r>
+            <w:proofErr w:type="spellEnd"/>
+            <w:r>
+              <w:rPr>
+                <w:rFonts w:ascii="Arial" w:hAnsi="Arial" w:cs="Arial"/>
+              </w:rPr>
+              <w:t xml:space="preserve"> definitivo adecuado al escenario (algo como un cielo)</w:t>
+            </w:r>
+            <w:r>
+              <w:rPr>
+                <w:rFonts w:ascii="Arial" w:hAnsi="Arial" w:cs="Arial"/>
+              </w:rPr>
+              <w:t xml:space="preserve">. Verificar detalles del piso. </w:t>
+            </w:r>
+          </w:p>
+        </w:tc>
+        <w:tc>
+          <w:tcPr>
+            <w:tcW w:w="1702" w:type="dxa"/>
             <w:vAlign w:val="center"/>
           </w:tcPr>
           <w:p>
@@ -2026,7 +2924,7 @@
         <w:tc>
           <w:tcPr>
             <w:cnfStyle w:val="001000000000" w:firstRow="0" w:lastRow="0" w:firstColumn="1" w:lastColumn="0" w:oddVBand="0" w:evenVBand="0" w:oddHBand="0" w:evenHBand="0" w:firstRowFirstColumn="0" w:firstRowLastColumn="0" w:lastRowFirstColumn="0" w:lastRowLastColumn="0"/>
-            <w:tcW w:w="1250" w:type="pct"/>
+            <w:tcW w:w="0" w:type="auto"/>
             <w:vAlign w:val="center"/>
           </w:tcPr>
           <w:p>
@@ -2047,7 +2945,7 @@
         </w:tc>
         <w:tc>
           <w:tcPr>
-            <w:tcW w:w="1250" w:type="pct"/>
+            <w:tcW w:w="3213" w:type="dxa"/>
             <w:vAlign w:val="center"/>
           </w:tcPr>
           <w:p>
@@ -2059,11 +2957,31 @@
                 <w:rFonts w:ascii="Arial" w:hAnsi="Arial" w:cs="Arial"/>
               </w:rPr>
             </w:pPr>
-          </w:p>
-        </w:tc>
-        <w:tc>
-          <w:tcPr>
-            <w:tcW w:w="1250" w:type="pct"/>
+            <w:r>
+              <w:rPr>
+                <w:rFonts w:ascii="Arial" w:hAnsi="Arial" w:cs="Arial"/>
+              </w:rPr>
+              <w:t xml:space="preserve">Se agrega el </w:t>
+            </w:r>
+            <w:proofErr w:type="spellStart"/>
+            <w:r>
+              <w:rPr>
+                <w:rFonts w:ascii="Arial" w:hAnsi="Arial" w:cs="Arial"/>
+              </w:rPr>
+              <w:t>skybox</w:t>
+            </w:r>
+            <w:proofErr w:type="spellEnd"/>
+            <w:r>
+              <w:rPr>
+                <w:rFonts w:ascii="Arial" w:hAnsi="Arial" w:cs="Arial"/>
+              </w:rPr>
+              <w:t xml:space="preserve"> definitivo. Se colocan correctamente todos los edificios en el escenario. Se modifica el tren, creando una cabina para que el modelo tenga 2 partes. </w:t>
+            </w:r>
+          </w:p>
+        </w:tc>
+        <w:tc>
+          <w:tcPr>
+            <w:tcW w:w="3685" w:type="dxa"/>
             <w:vAlign w:val="center"/>
           </w:tcPr>
           <w:p>
@@ -2075,11 +2993,29 @@
                 <w:rFonts w:ascii="Arial" w:hAnsi="Arial" w:cs="Arial"/>
               </w:rPr>
             </w:pPr>
-          </w:p>
-        </w:tc>
-        <w:tc>
-          <w:tcPr>
-            <w:tcW w:w="1250" w:type="pct"/>
+            <w:r>
+              <w:rPr>
+                <w:rFonts w:ascii="Arial" w:hAnsi="Arial" w:cs="Arial"/>
+              </w:rPr>
+              <w:t>Colocar modelos más pequeños en posiciones definitivas.</w:t>
+            </w:r>
+            <w:r>
+              <w:rPr>
+                <w:rFonts w:ascii="Arial" w:hAnsi="Arial" w:cs="Arial"/>
+              </w:rPr>
+              <w:t xml:space="preserve"> Verificar en sí todas las posiciones y detalles con el fin de facilitar las animaciones y el aspecto visual del proyecto. </w:t>
+            </w:r>
+            <w:r>
+              <w:rPr>
+                <w:rFonts w:ascii="Arial" w:hAnsi="Arial" w:cs="Arial"/>
+              </w:rPr>
+              <w:t xml:space="preserve"> </w:t>
+            </w:r>
+          </w:p>
+        </w:tc>
+        <w:tc>
+          <w:tcPr>
+            <w:tcW w:w="1702" w:type="dxa"/>
             <w:vAlign w:val="center"/>
           </w:tcPr>
           <w:p>
@@ -2098,7 +3034,7 @@
         <w:tc>
           <w:tcPr>
             <w:cnfStyle w:val="001000000000" w:firstRow="0" w:lastRow="0" w:firstColumn="1" w:lastColumn="0" w:oddVBand="0" w:evenVBand="0" w:oddHBand="0" w:evenHBand="0" w:firstRowFirstColumn="0" w:firstRowLastColumn="0" w:lastRowFirstColumn="0" w:lastRowLastColumn="0"/>
-            <w:tcW w:w="1250" w:type="pct"/>
+            <w:tcW w:w="0" w:type="auto"/>
             <w:vAlign w:val="center"/>
           </w:tcPr>
           <w:p>
@@ -2119,7 +3055,7 @@
         </w:tc>
         <w:tc>
           <w:tcPr>
-            <w:tcW w:w="1250" w:type="pct"/>
+            <w:tcW w:w="3213" w:type="dxa"/>
             <w:vAlign w:val="center"/>
           </w:tcPr>
           <w:p>
@@ -2131,11 +3067,23 @@
                 <w:rFonts w:ascii="Arial" w:hAnsi="Arial" w:cs="Arial"/>
               </w:rPr>
             </w:pPr>
-          </w:p>
-        </w:tc>
-        <w:tc>
-          <w:tcPr>
-            <w:tcW w:w="1250" w:type="pct"/>
+            <w:r>
+              <w:rPr>
+                <w:rFonts w:ascii="Arial" w:hAnsi="Arial" w:cs="Arial"/>
+              </w:rPr>
+              <w:t xml:space="preserve">Se realizan correcciones </w:t>
+            </w:r>
+            <w:r>
+              <w:rPr>
+                <w:rFonts w:ascii="Arial" w:hAnsi="Arial" w:cs="Arial"/>
+              </w:rPr>
+              <w:t xml:space="preserve">en el modelo del piso y se realiza el análisis de costos. Se termina de codificar colaborativamente la animación del reloj y la primera versión del movimiento del tren. </w:t>
+            </w:r>
+          </w:p>
+        </w:tc>
+        <w:tc>
+          <w:tcPr>
+            <w:tcW w:w="3685" w:type="dxa"/>
             <w:vAlign w:val="center"/>
           </w:tcPr>
           <w:p>
@@ -2147,11 +3095,17 @@
                 <w:rFonts w:ascii="Arial" w:hAnsi="Arial" w:cs="Arial"/>
               </w:rPr>
             </w:pPr>
-          </w:p>
-        </w:tc>
-        <w:tc>
-          <w:tcPr>
-            <w:tcW w:w="1250" w:type="pct"/>
+            <w:r>
+              <w:rPr>
+                <w:rFonts w:ascii="Arial" w:hAnsi="Arial" w:cs="Arial"/>
+              </w:rPr>
+              <w:t xml:space="preserve">Verificar posiciones finales para generar adecuadamente las animaciones posteriores. </w:t>
+            </w:r>
+          </w:p>
+        </w:tc>
+        <w:tc>
+          <w:tcPr>
+            <w:tcW w:w="1702" w:type="dxa"/>
             <w:vAlign w:val="center"/>
           </w:tcPr>
           <w:p>
@@ -2173,7 +3127,7 @@
         <w:tc>
           <w:tcPr>
             <w:cnfStyle w:val="001000000000" w:firstRow="0" w:lastRow="0" w:firstColumn="1" w:lastColumn="0" w:oddVBand="0" w:evenVBand="0" w:oddHBand="0" w:evenHBand="0" w:firstRowFirstColumn="0" w:firstRowLastColumn="0" w:lastRowFirstColumn="0" w:lastRowLastColumn="0"/>
-            <w:tcW w:w="1250" w:type="pct"/>
+            <w:tcW w:w="0" w:type="auto"/>
             <w:vAlign w:val="center"/>
           </w:tcPr>
           <w:p>
@@ -2194,7 +3148,7 @@
         </w:tc>
         <w:tc>
           <w:tcPr>
-            <w:tcW w:w="1250" w:type="pct"/>
+            <w:tcW w:w="3213" w:type="dxa"/>
             <w:vAlign w:val="center"/>
           </w:tcPr>
           <w:p>
@@ -2206,11 +3160,17 @@
                 <w:rFonts w:ascii="Arial" w:hAnsi="Arial" w:cs="Arial"/>
               </w:rPr>
             </w:pPr>
-          </w:p>
-        </w:tc>
-        <w:tc>
-          <w:tcPr>
-            <w:tcW w:w="1250" w:type="pct"/>
+            <w:r>
+              <w:rPr>
+                <w:rFonts w:ascii="Arial" w:hAnsi="Arial" w:cs="Arial"/>
+              </w:rPr>
+              <w:t xml:space="preserve">Se afina el análisis de costo, se revisan los modelos faltantes de Futaba. Se crean las animaciones del ovni y los globos de dialogo. Se revisan las posiciones finales de los objetos en el escenario. </w:t>
+            </w:r>
+          </w:p>
+        </w:tc>
+        <w:tc>
+          <w:tcPr>
+            <w:tcW w:w="3685" w:type="dxa"/>
             <w:vAlign w:val="center"/>
           </w:tcPr>
           <w:p>
@@ -2222,11 +3182,17 @@
                 <w:rFonts w:ascii="Arial" w:hAnsi="Arial" w:cs="Arial"/>
               </w:rPr>
             </w:pPr>
-          </w:p>
-        </w:tc>
-        <w:tc>
-          <w:tcPr>
-            <w:tcW w:w="1250" w:type="pct"/>
+            <w:r>
+              <w:rPr>
+                <w:rFonts w:ascii="Arial" w:hAnsi="Arial" w:cs="Arial"/>
+              </w:rPr>
+              <w:t xml:space="preserve">Verificar el funcionamiento adecuado de las animaciones. Terminar de redactar entregables respectivos. </w:t>
+            </w:r>
+          </w:p>
+        </w:tc>
+        <w:tc>
+          <w:tcPr>
+            <w:tcW w:w="1702" w:type="dxa"/>
             <w:vAlign w:val="center"/>
           </w:tcPr>
           <w:p>
@@ -2245,7 +3211,7 @@
         <w:tc>
           <w:tcPr>
             <w:cnfStyle w:val="001000000000" w:firstRow="0" w:lastRow="0" w:firstColumn="1" w:lastColumn="0" w:oddVBand="0" w:evenVBand="0" w:oddHBand="0" w:evenHBand="0" w:firstRowFirstColumn="0" w:firstRowLastColumn="0" w:lastRowFirstColumn="0" w:lastRowLastColumn="0"/>
-            <w:tcW w:w="1250" w:type="pct"/>
+            <w:tcW w:w="0" w:type="auto"/>
             <w:vAlign w:val="center"/>
           </w:tcPr>
           <w:p>
@@ -2266,7 +3232,7 @@
         </w:tc>
         <w:tc>
           <w:tcPr>
-            <w:tcW w:w="1250" w:type="pct"/>
+            <w:tcW w:w="3213" w:type="dxa"/>
             <w:vAlign w:val="center"/>
           </w:tcPr>
           <w:p>
@@ -2282,13 +3248,25 @@
               <w:rPr>
                 <w:rFonts w:ascii="Arial" w:hAnsi="Arial" w:cs="Arial"/>
               </w:rPr>
-              <w:t>Se entrega el proyecto final en el laboratorio</w:t>
-            </w:r>
-          </w:p>
-        </w:tc>
-        <w:tc>
-          <w:tcPr>
-            <w:tcW w:w="1250" w:type="pct"/>
+              <w:t>Se</w:t>
+            </w:r>
+            <w:r>
+              <w:rPr>
+                <w:rFonts w:ascii="Arial" w:hAnsi="Arial" w:cs="Arial"/>
+              </w:rPr>
+              <w:t xml:space="preserve"> revisan colaborativamente la </w:t>
+            </w:r>
+            <w:r>
+              <w:rPr>
+                <w:rFonts w:ascii="Arial" w:hAnsi="Arial" w:cs="Arial"/>
+              </w:rPr>
+              <w:t>entrega el proyecto final en el laboratorio</w:t>
+            </w:r>
+          </w:p>
+        </w:tc>
+        <w:tc>
+          <w:tcPr>
+            <w:tcW w:w="3685" w:type="dxa"/>
             <w:vAlign w:val="center"/>
           </w:tcPr>
           <w:p>
@@ -2304,19 +3282,13 @@
               <w:rPr>
                 <w:rFonts w:ascii="Arial" w:hAnsi="Arial" w:cs="Arial"/>
               </w:rPr>
-              <w:t>Se esperan indicaciones del profesor con el fin de corregir posibles errores</w:t>
-            </w:r>
-            <w:r>
-              <w:rPr>
-                <w:rFonts w:ascii="Arial" w:hAnsi="Arial" w:cs="Arial"/>
-              </w:rPr>
-              <w:t>.</w:t>
-            </w:r>
-          </w:p>
-        </w:tc>
-        <w:tc>
-          <w:tcPr>
-            <w:tcW w:w="1250" w:type="pct"/>
+              <w:t>Se esperan indicaciones del profesor con el fin de corregir posibles errores.</w:t>
+            </w:r>
+          </w:p>
+        </w:tc>
+        <w:tc>
+          <w:tcPr>
+            <w:tcW w:w="1702" w:type="dxa"/>
             <w:vAlign w:val="center"/>
           </w:tcPr>
           <w:p>
@@ -2338,23 +3310,27 @@
         <w:tc>
           <w:tcPr>
             <w:cnfStyle w:val="001000000000" w:firstRow="0" w:lastRow="0" w:firstColumn="1" w:lastColumn="0" w:oddVBand="0" w:evenVBand="0" w:oddHBand="0" w:evenHBand="0" w:firstRowFirstColumn="0" w:firstRowLastColumn="0" w:lastRowFirstColumn="0" w:lastRowLastColumn="0"/>
-            <w:tcW w:w="1250" w:type="pct"/>
-            <w:vAlign w:val="center"/>
-          </w:tcPr>
-          <w:p>
-            <w:pPr>
-              <w:spacing w:line="360" w:lineRule="auto"/>
-              <w:jc w:val="center"/>
-              <w:rPr>
-                <w:rFonts w:ascii="Arial" w:hAnsi="Arial" w:cs="Arial"/>
-              </w:rPr>
-            </w:pPr>
-          </w:p>
-        </w:tc>
-        <w:tc>
-          <w:tcPr>
-            <w:tcW w:w="1250" w:type="pct"/>
-            <w:vAlign w:val="center"/>
+            <w:tcW w:w="0" w:type="auto"/>
+          </w:tcPr>
+          <w:p>
+            <w:pPr>
+              <w:spacing w:line="360" w:lineRule="auto"/>
+              <w:jc w:val="center"/>
+              <w:rPr>
+                <w:rFonts w:ascii="Arial" w:hAnsi="Arial" w:cs="Arial"/>
+              </w:rPr>
+            </w:pPr>
+            <w:r>
+              <w:rPr>
+                <w:rFonts w:ascii="Arial" w:hAnsi="Arial" w:cs="Arial"/>
+              </w:rPr>
+              <w:t>19/05/2022</w:t>
+            </w:r>
+          </w:p>
+        </w:tc>
+        <w:tc>
+          <w:tcPr>
+            <w:tcW w:w="3213" w:type="dxa"/>
           </w:tcPr>
           <w:p>
             <w:pPr>
@@ -2369,8 +3345,7 @@
         </w:tc>
         <w:tc>
           <w:tcPr>
-            <w:tcW w:w="1250" w:type="pct"/>
-            <w:vAlign w:val="center"/>
+            <w:tcW w:w="3685" w:type="dxa"/>
           </w:tcPr>
           <w:p>
             <w:pPr>
@@ -2385,8 +3360,7 @@
         </w:tc>
         <w:tc>
           <w:tcPr>
-            <w:tcW w:w="1250" w:type="pct"/>
-            <w:vAlign w:val="center"/>
+            <w:tcW w:w="1702" w:type="dxa"/>
           </w:tcPr>
           <w:p>
             <w:pPr>
@@ -2404,23 +3378,27 @@
         <w:tc>
           <w:tcPr>
             <w:cnfStyle w:val="001000000000" w:firstRow="0" w:lastRow="0" w:firstColumn="1" w:lastColumn="0" w:oddVBand="0" w:evenVBand="0" w:oddHBand="0" w:evenHBand="0" w:firstRowFirstColumn="0" w:firstRowLastColumn="0" w:lastRowFirstColumn="0" w:lastRowLastColumn="0"/>
-            <w:tcW w:w="1250" w:type="pct"/>
-            <w:vAlign w:val="center"/>
-          </w:tcPr>
-          <w:p>
-            <w:pPr>
-              <w:spacing w:line="360" w:lineRule="auto"/>
-              <w:jc w:val="center"/>
-              <w:rPr>
-                <w:rFonts w:ascii="Arial" w:hAnsi="Arial" w:cs="Arial"/>
-              </w:rPr>
-            </w:pPr>
-          </w:p>
-        </w:tc>
-        <w:tc>
-          <w:tcPr>
-            <w:tcW w:w="1250" w:type="pct"/>
-            <w:vAlign w:val="center"/>
+            <w:tcW w:w="0" w:type="auto"/>
+          </w:tcPr>
+          <w:p>
+            <w:pPr>
+              <w:spacing w:line="360" w:lineRule="auto"/>
+              <w:jc w:val="center"/>
+              <w:rPr>
+                <w:rFonts w:ascii="Arial" w:hAnsi="Arial" w:cs="Arial"/>
+              </w:rPr>
+            </w:pPr>
+            <w:r>
+              <w:rPr>
+                <w:rFonts w:ascii="Arial" w:hAnsi="Arial" w:cs="Arial"/>
+              </w:rPr>
+              <w:t>20/05/2022</w:t>
+            </w:r>
+          </w:p>
+        </w:tc>
+        <w:tc>
+          <w:tcPr>
+            <w:tcW w:w="3213" w:type="dxa"/>
           </w:tcPr>
           <w:p>
             <w:pPr>
@@ -2435,8 +3413,7 @@
         </w:tc>
         <w:tc>
           <w:tcPr>
-            <w:tcW w:w="1250" w:type="pct"/>
-            <w:vAlign w:val="center"/>
+            <w:tcW w:w="3685" w:type="dxa"/>
           </w:tcPr>
           <w:p>
             <w:pPr>
@@ -2451,8 +3428,7 @@
         </w:tc>
         <w:tc>
           <w:tcPr>
-            <w:tcW w:w="1250" w:type="pct"/>
-            <w:vAlign w:val="center"/>
+            <w:tcW w:w="1702" w:type="dxa"/>
           </w:tcPr>
           <w:p>
             <w:pPr>
@@ -2473,23 +3449,27 @@
         <w:tc>
           <w:tcPr>
             <w:cnfStyle w:val="001000000000" w:firstRow="0" w:lastRow="0" w:firstColumn="1" w:lastColumn="0" w:oddVBand="0" w:evenVBand="0" w:oddHBand="0" w:evenHBand="0" w:firstRowFirstColumn="0" w:firstRowLastColumn="0" w:lastRowFirstColumn="0" w:lastRowLastColumn="0"/>
-            <w:tcW w:w="1250" w:type="pct"/>
-            <w:vAlign w:val="center"/>
-          </w:tcPr>
-          <w:p>
-            <w:pPr>
-              <w:spacing w:line="360" w:lineRule="auto"/>
-              <w:jc w:val="center"/>
-              <w:rPr>
-                <w:rFonts w:ascii="Arial" w:hAnsi="Arial" w:cs="Arial"/>
-              </w:rPr>
-            </w:pPr>
-          </w:p>
-        </w:tc>
-        <w:tc>
-          <w:tcPr>
-            <w:tcW w:w="1250" w:type="pct"/>
-            <w:vAlign w:val="center"/>
+            <w:tcW w:w="0" w:type="auto"/>
+          </w:tcPr>
+          <w:p>
+            <w:pPr>
+              <w:spacing w:line="360" w:lineRule="auto"/>
+              <w:jc w:val="center"/>
+              <w:rPr>
+                <w:rFonts w:ascii="Arial" w:hAnsi="Arial" w:cs="Arial"/>
+              </w:rPr>
+            </w:pPr>
+            <w:r>
+              <w:rPr>
+                <w:rFonts w:ascii="Arial" w:hAnsi="Arial" w:cs="Arial"/>
+              </w:rPr>
+              <w:t>21/05/2022</w:t>
+            </w:r>
+          </w:p>
+        </w:tc>
+        <w:tc>
+          <w:tcPr>
+            <w:tcW w:w="3213" w:type="dxa"/>
           </w:tcPr>
           <w:p>
             <w:pPr>
@@ -2504,8 +3484,7 @@
         </w:tc>
         <w:tc>
           <w:tcPr>
-            <w:tcW w:w="1250" w:type="pct"/>
-            <w:vAlign w:val="center"/>
+            <w:tcW w:w="3685" w:type="dxa"/>
           </w:tcPr>
           <w:p>
             <w:pPr>
@@ -2520,14 +3499,360 @@
         </w:tc>
         <w:tc>
           <w:tcPr>
-            <w:tcW w:w="1250" w:type="pct"/>
-            <w:vAlign w:val="center"/>
+            <w:tcW w:w="1702" w:type="dxa"/>
           </w:tcPr>
           <w:p>
             <w:pPr>
               <w:spacing w:line="360" w:lineRule="auto"/>
               <w:jc w:val="center"/>
               <w:cnfStyle w:val="000000100000" w:firstRow="0" w:lastRow="0" w:firstColumn="0" w:lastColumn="0" w:oddVBand="0" w:evenVBand="0" w:oddHBand="1" w:evenHBand="0" w:firstRowFirstColumn="0" w:firstRowLastColumn="0" w:lastRowFirstColumn="0" w:lastRowLastColumn="0"/>
+              <w:rPr>
+                <w:rFonts w:ascii="Arial" w:hAnsi="Arial" w:cs="Arial"/>
+              </w:rPr>
+            </w:pPr>
+          </w:p>
+        </w:tc>
+      </w:tr>
+      <w:tr>
+        <w:tc>
+          <w:tcPr>
+            <w:cnfStyle w:val="001000000000" w:firstRow="0" w:lastRow="0" w:firstColumn="1" w:lastColumn="0" w:oddVBand="0" w:evenVBand="0" w:oddHBand="0" w:evenHBand="0" w:firstRowFirstColumn="0" w:firstRowLastColumn="0" w:lastRowFirstColumn="0" w:lastRowLastColumn="0"/>
+            <w:tcW w:w="0" w:type="auto"/>
+          </w:tcPr>
+          <w:p>
+            <w:pPr>
+              <w:spacing w:line="360" w:lineRule="auto"/>
+              <w:jc w:val="center"/>
+              <w:rPr>
+                <w:rFonts w:ascii="Arial" w:hAnsi="Arial" w:cs="Arial"/>
+              </w:rPr>
+            </w:pPr>
+            <w:r>
+              <w:rPr>
+                <w:rFonts w:ascii="Arial" w:hAnsi="Arial" w:cs="Arial"/>
+              </w:rPr>
+              <w:t>22/05/2022</w:t>
+            </w:r>
+          </w:p>
+        </w:tc>
+        <w:tc>
+          <w:tcPr>
+            <w:tcW w:w="3213" w:type="dxa"/>
+          </w:tcPr>
+          <w:p>
+            <w:pPr>
+              <w:spacing w:line="360" w:lineRule="auto"/>
+              <w:jc w:val="center"/>
+              <w:cnfStyle w:val="000000000000" w:firstRow="0" w:lastRow="0" w:firstColumn="0" w:lastColumn="0" w:oddVBand="0" w:evenVBand="0" w:oddHBand="0" w:evenHBand="0" w:firstRowFirstColumn="0" w:firstRowLastColumn="0" w:lastRowFirstColumn="0" w:lastRowLastColumn="0"/>
+              <w:rPr>
+                <w:rFonts w:ascii="Arial" w:hAnsi="Arial" w:cs="Arial"/>
+              </w:rPr>
+            </w:pPr>
+          </w:p>
+        </w:tc>
+        <w:tc>
+          <w:tcPr>
+            <w:tcW w:w="3685" w:type="dxa"/>
+          </w:tcPr>
+          <w:p>
+            <w:pPr>
+              <w:spacing w:line="360" w:lineRule="auto"/>
+              <w:jc w:val="center"/>
+              <w:cnfStyle w:val="000000000000" w:firstRow="0" w:lastRow="0" w:firstColumn="0" w:lastColumn="0" w:oddVBand="0" w:evenVBand="0" w:oddHBand="0" w:evenHBand="0" w:firstRowFirstColumn="0" w:firstRowLastColumn="0" w:lastRowFirstColumn="0" w:lastRowLastColumn="0"/>
+              <w:rPr>
+                <w:rFonts w:ascii="Arial" w:hAnsi="Arial" w:cs="Arial"/>
+              </w:rPr>
+            </w:pPr>
+          </w:p>
+        </w:tc>
+        <w:tc>
+          <w:tcPr>
+            <w:tcW w:w="1702" w:type="dxa"/>
+          </w:tcPr>
+          <w:p>
+            <w:pPr>
+              <w:spacing w:line="360" w:lineRule="auto"/>
+              <w:jc w:val="center"/>
+              <w:cnfStyle w:val="000000000000" w:firstRow="0" w:lastRow="0" w:firstColumn="0" w:lastColumn="0" w:oddVBand="0" w:evenVBand="0" w:oddHBand="0" w:evenHBand="0" w:firstRowFirstColumn="0" w:firstRowLastColumn="0" w:lastRowFirstColumn="0" w:lastRowLastColumn="0"/>
+              <w:rPr>
+                <w:rFonts w:ascii="Arial" w:hAnsi="Arial" w:cs="Arial"/>
+              </w:rPr>
+            </w:pPr>
+          </w:p>
+        </w:tc>
+      </w:tr>
+      <w:tr>
+        <w:trPr>
+          <w:cnfStyle w:val="000000100000" w:firstRow="0" w:lastRow="0" w:firstColumn="0" w:lastColumn="0" w:oddVBand="0" w:evenVBand="0" w:oddHBand="1" w:evenHBand="0" w:firstRowFirstColumn="0" w:firstRowLastColumn="0" w:lastRowFirstColumn="0" w:lastRowLastColumn="0"/>
+        </w:trPr>
+        <w:tc>
+          <w:tcPr>
+            <w:cnfStyle w:val="001000000000" w:firstRow="0" w:lastRow="0" w:firstColumn="1" w:lastColumn="0" w:oddVBand="0" w:evenVBand="0" w:oddHBand="0" w:evenHBand="0" w:firstRowFirstColumn="0" w:firstRowLastColumn="0" w:lastRowFirstColumn="0" w:lastRowLastColumn="0"/>
+            <w:tcW w:w="0" w:type="auto"/>
+          </w:tcPr>
+          <w:p>
+            <w:pPr>
+              <w:spacing w:line="360" w:lineRule="auto"/>
+              <w:jc w:val="center"/>
+              <w:rPr>
+                <w:rFonts w:ascii="Arial" w:hAnsi="Arial" w:cs="Arial"/>
+              </w:rPr>
+            </w:pPr>
+            <w:r>
+              <w:rPr>
+                <w:rFonts w:ascii="Arial" w:hAnsi="Arial" w:cs="Arial"/>
+              </w:rPr>
+              <w:lastRenderedPageBreak/>
+              <w:t>23/05/2022</w:t>
+            </w:r>
+          </w:p>
+        </w:tc>
+        <w:tc>
+          <w:tcPr>
+            <w:tcW w:w="3213" w:type="dxa"/>
+          </w:tcPr>
+          <w:p>
+            <w:pPr>
+              <w:spacing w:line="360" w:lineRule="auto"/>
+              <w:jc w:val="center"/>
+              <w:cnfStyle w:val="000000100000" w:firstRow="0" w:lastRow="0" w:firstColumn="0" w:lastColumn="0" w:oddVBand="0" w:evenVBand="0" w:oddHBand="1" w:evenHBand="0" w:firstRowFirstColumn="0" w:firstRowLastColumn="0" w:lastRowFirstColumn="0" w:lastRowLastColumn="0"/>
+              <w:rPr>
+                <w:rFonts w:ascii="Arial" w:hAnsi="Arial" w:cs="Arial"/>
+              </w:rPr>
+            </w:pPr>
+          </w:p>
+        </w:tc>
+        <w:tc>
+          <w:tcPr>
+            <w:tcW w:w="3685" w:type="dxa"/>
+          </w:tcPr>
+          <w:p>
+            <w:pPr>
+              <w:spacing w:line="360" w:lineRule="auto"/>
+              <w:jc w:val="center"/>
+              <w:cnfStyle w:val="000000100000" w:firstRow="0" w:lastRow="0" w:firstColumn="0" w:lastColumn="0" w:oddVBand="0" w:evenVBand="0" w:oddHBand="1" w:evenHBand="0" w:firstRowFirstColumn="0" w:firstRowLastColumn="0" w:lastRowFirstColumn="0" w:lastRowLastColumn="0"/>
+              <w:rPr>
+                <w:rFonts w:ascii="Arial" w:hAnsi="Arial" w:cs="Arial"/>
+              </w:rPr>
+            </w:pPr>
+          </w:p>
+        </w:tc>
+        <w:tc>
+          <w:tcPr>
+            <w:tcW w:w="1702" w:type="dxa"/>
+          </w:tcPr>
+          <w:p>
+            <w:pPr>
+              <w:spacing w:line="360" w:lineRule="auto"/>
+              <w:jc w:val="center"/>
+              <w:cnfStyle w:val="000000100000" w:firstRow="0" w:lastRow="0" w:firstColumn="0" w:lastColumn="0" w:oddVBand="0" w:evenVBand="0" w:oddHBand="1" w:evenHBand="0" w:firstRowFirstColumn="0" w:firstRowLastColumn="0" w:lastRowFirstColumn="0" w:lastRowLastColumn="0"/>
+              <w:rPr>
+                <w:rFonts w:ascii="Arial" w:hAnsi="Arial" w:cs="Arial"/>
+              </w:rPr>
+            </w:pPr>
+          </w:p>
+        </w:tc>
+      </w:tr>
+      <w:tr>
+        <w:tc>
+          <w:tcPr>
+            <w:cnfStyle w:val="001000000000" w:firstRow="0" w:lastRow="0" w:firstColumn="1" w:lastColumn="0" w:oddVBand="0" w:evenVBand="0" w:oddHBand="0" w:evenHBand="0" w:firstRowFirstColumn="0" w:firstRowLastColumn="0" w:lastRowFirstColumn="0" w:lastRowLastColumn="0"/>
+            <w:tcW w:w="0" w:type="auto"/>
+          </w:tcPr>
+          <w:p>
+            <w:pPr>
+              <w:spacing w:line="360" w:lineRule="auto"/>
+              <w:jc w:val="center"/>
+              <w:rPr>
+                <w:rFonts w:ascii="Arial" w:hAnsi="Arial" w:cs="Arial"/>
+              </w:rPr>
+            </w:pPr>
+            <w:r>
+              <w:rPr>
+                <w:rFonts w:ascii="Arial" w:hAnsi="Arial" w:cs="Arial"/>
+              </w:rPr>
+              <w:t>24/05/2022</w:t>
+            </w:r>
+          </w:p>
+        </w:tc>
+        <w:tc>
+          <w:tcPr>
+            <w:tcW w:w="3213" w:type="dxa"/>
+          </w:tcPr>
+          <w:p>
+            <w:pPr>
+              <w:spacing w:line="360" w:lineRule="auto"/>
+              <w:jc w:val="center"/>
+              <w:cnfStyle w:val="000000000000" w:firstRow="0" w:lastRow="0" w:firstColumn="0" w:lastColumn="0" w:oddVBand="0" w:evenVBand="0" w:oddHBand="0" w:evenHBand="0" w:firstRowFirstColumn="0" w:firstRowLastColumn="0" w:lastRowFirstColumn="0" w:lastRowLastColumn="0"/>
+              <w:rPr>
+                <w:rFonts w:ascii="Arial" w:hAnsi="Arial" w:cs="Arial"/>
+              </w:rPr>
+            </w:pPr>
+          </w:p>
+        </w:tc>
+        <w:tc>
+          <w:tcPr>
+            <w:tcW w:w="3685" w:type="dxa"/>
+          </w:tcPr>
+          <w:p>
+            <w:pPr>
+              <w:spacing w:line="360" w:lineRule="auto"/>
+              <w:jc w:val="center"/>
+              <w:cnfStyle w:val="000000000000" w:firstRow="0" w:lastRow="0" w:firstColumn="0" w:lastColumn="0" w:oddVBand="0" w:evenVBand="0" w:oddHBand="0" w:evenHBand="0" w:firstRowFirstColumn="0" w:firstRowLastColumn="0" w:lastRowFirstColumn="0" w:lastRowLastColumn="0"/>
+              <w:rPr>
+                <w:rFonts w:ascii="Arial" w:hAnsi="Arial" w:cs="Arial"/>
+              </w:rPr>
+            </w:pPr>
+          </w:p>
+        </w:tc>
+        <w:tc>
+          <w:tcPr>
+            <w:tcW w:w="1702" w:type="dxa"/>
+          </w:tcPr>
+          <w:p>
+            <w:pPr>
+              <w:spacing w:line="360" w:lineRule="auto"/>
+              <w:jc w:val="center"/>
+              <w:cnfStyle w:val="000000000000" w:firstRow="0" w:lastRow="0" w:firstColumn="0" w:lastColumn="0" w:oddVBand="0" w:evenVBand="0" w:oddHBand="0" w:evenHBand="0" w:firstRowFirstColumn="0" w:firstRowLastColumn="0" w:lastRowFirstColumn="0" w:lastRowLastColumn="0"/>
+              <w:rPr>
+                <w:rFonts w:ascii="Arial" w:hAnsi="Arial" w:cs="Arial"/>
+              </w:rPr>
+            </w:pPr>
+          </w:p>
+        </w:tc>
+      </w:tr>
+      <w:tr>
+        <w:trPr>
+          <w:cnfStyle w:val="000000100000" w:firstRow="0" w:lastRow="0" w:firstColumn="0" w:lastColumn="0" w:oddVBand="0" w:evenVBand="0" w:oddHBand="1" w:evenHBand="0" w:firstRowFirstColumn="0" w:firstRowLastColumn="0" w:lastRowFirstColumn="0" w:lastRowLastColumn="0"/>
+        </w:trPr>
+        <w:tc>
+          <w:tcPr>
+            <w:cnfStyle w:val="001000000000" w:firstRow="0" w:lastRow="0" w:firstColumn="1" w:lastColumn="0" w:oddVBand="0" w:evenVBand="0" w:oddHBand="0" w:evenHBand="0" w:firstRowFirstColumn="0" w:firstRowLastColumn="0" w:lastRowFirstColumn="0" w:lastRowLastColumn="0"/>
+            <w:tcW w:w="0" w:type="auto"/>
+          </w:tcPr>
+          <w:p>
+            <w:pPr>
+              <w:spacing w:line="360" w:lineRule="auto"/>
+              <w:jc w:val="center"/>
+              <w:rPr>
+                <w:rFonts w:ascii="Arial" w:hAnsi="Arial" w:cs="Arial"/>
+              </w:rPr>
+            </w:pPr>
+            <w:r>
+              <w:rPr>
+                <w:rFonts w:ascii="Arial" w:hAnsi="Arial" w:cs="Arial"/>
+              </w:rPr>
+              <w:t>25/05/2022</w:t>
+            </w:r>
+          </w:p>
+        </w:tc>
+        <w:tc>
+          <w:tcPr>
+            <w:tcW w:w="3213" w:type="dxa"/>
+          </w:tcPr>
+          <w:p>
+            <w:pPr>
+              <w:spacing w:line="360" w:lineRule="auto"/>
+              <w:jc w:val="center"/>
+              <w:cnfStyle w:val="000000100000" w:firstRow="0" w:lastRow="0" w:firstColumn="0" w:lastColumn="0" w:oddVBand="0" w:evenVBand="0" w:oddHBand="1" w:evenHBand="0" w:firstRowFirstColumn="0" w:firstRowLastColumn="0" w:lastRowFirstColumn="0" w:lastRowLastColumn="0"/>
+              <w:rPr>
+                <w:rFonts w:ascii="Arial" w:hAnsi="Arial" w:cs="Arial"/>
+              </w:rPr>
+            </w:pPr>
+          </w:p>
+        </w:tc>
+        <w:tc>
+          <w:tcPr>
+            <w:tcW w:w="3685" w:type="dxa"/>
+          </w:tcPr>
+          <w:p>
+            <w:pPr>
+              <w:spacing w:line="360" w:lineRule="auto"/>
+              <w:jc w:val="center"/>
+              <w:cnfStyle w:val="000000100000" w:firstRow="0" w:lastRow="0" w:firstColumn="0" w:lastColumn="0" w:oddVBand="0" w:evenVBand="0" w:oddHBand="1" w:evenHBand="0" w:firstRowFirstColumn="0" w:firstRowLastColumn="0" w:lastRowFirstColumn="0" w:lastRowLastColumn="0"/>
+              <w:rPr>
+                <w:rFonts w:ascii="Arial" w:hAnsi="Arial" w:cs="Arial"/>
+              </w:rPr>
+            </w:pPr>
+          </w:p>
+        </w:tc>
+        <w:tc>
+          <w:tcPr>
+            <w:tcW w:w="1702" w:type="dxa"/>
+          </w:tcPr>
+          <w:p>
+            <w:pPr>
+              <w:spacing w:line="360" w:lineRule="auto"/>
+              <w:jc w:val="center"/>
+              <w:cnfStyle w:val="000000100000" w:firstRow="0" w:lastRow="0" w:firstColumn="0" w:lastColumn="0" w:oddVBand="0" w:evenVBand="0" w:oddHBand="1" w:evenHBand="0" w:firstRowFirstColumn="0" w:firstRowLastColumn="0" w:lastRowFirstColumn="0" w:lastRowLastColumn="0"/>
+              <w:rPr>
+                <w:rFonts w:ascii="Arial" w:hAnsi="Arial" w:cs="Arial"/>
+              </w:rPr>
+            </w:pPr>
+          </w:p>
+        </w:tc>
+      </w:tr>
+      <w:tr>
+        <w:tc>
+          <w:tcPr>
+            <w:cnfStyle w:val="001000000000" w:firstRow="0" w:lastRow="0" w:firstColumn="1" w:lastColumn="0" w:oddVBand="0" w:evenVBand="0" w:oddHBand="0" w:evenHBand="0" w:firstRowFirstColumn="0" w:firstRowLastColumn="0" w:lastRowFirstColumn="0" w:lastRowLastColumn="0"/>
+            <w:tcW w:w="0" w:type="auto"/>
+          </w:tcPr>
+          <w:p>
+            <w:pPr>
+              <w:spacing w:line="360" w:lineRule="auto"/>
+              <w:jc w:val="center"/>
+              <w:rPr>
+                <w:rFonts w:ascii="Arial" w:hAnsi="Arial" w:cs="Arial"/>
+              </w:rPr>
+            </w:pPr>
+            <w:r>
+              <w:rPr>
+                <w:rFonts w:ascii="Arial" w:hAnsi="Arial" w:cs="Arial"/>
+              </w:rPr>
+              <w:t>26/05/2022</w:t>
+            </w:r>
+          </w:p>
+        </w:tc>
+        <w:tc>
+          <w:tcPr>
+            <w:tcW w:w="3213" w:type="dxa"/>
+          </w:tcPr>
+          <w:p>
+            <w:pPr>
+              <w:spacing w:line="360" w:lineRule="auto"/>
+              <w:jc w:val="center"/>
+              <w:cnfStyle w:val="000000000000" w:firstRow="0" w:lastRow="0" w:firstColumn="0" w:lastColumn="0" w:oddVBand="0" w:evenVBand="0" w:oddHBand="0" w:evenHBand="0" w:firstRowFirstColumn="0" w:firstRowLastColumn="0" w:lastRowFirstColumn="0" w:lastRowLastColumn="0"/>
+              <w:rPr>
+                <w:rFonts w:ascii="Arial" w:hAnsi="Arial" w:cs="Arial"/>
+              </w:rPr>
+            </w:pPr>
+          </w:p>
+        </w:tc>
+        <w:tc>
+          <w:tcPr>
+            <w:tcW w:w="3685" w:type="dxa"/>
+          </w:tcPr>
+          <w:p>
+            <w:pPr>
+              <w:spacing w:line="360" w:lineRule="auto"/>
+              <w:jc w:val="center"/>
+              <w:cnfStyle w:val="000000000000" w:firstRow="0" w:lastRow="0" w:firstColumn="0" w:lastColumn="0" w:oddVBand="0" w:evenVBand="0" w:oddHBand="0" w:evenHBand="0" w:firstRowFirstColumn="0" w:firstRowLastColumn="0" w:lastRowFirstColumn="0" w:lastRowLastColumn="0"/>
+              <w:rPr>
+                <w:rFonts w:ascii="Arial" w:hAnsi="Arial" w:cs="Arial"/>
+              </w:rPr>
+            </w:pPr>
+          </w:p>
+        </w:tc>
+        <w:tc>
+          <w:tcPr>
+            <w:tcW w:w="1702" w:type="dxa"/>
+          </w:tcPr>
+          <w:p>
+            <w:pPr>
+              <w:spacing w:line="360" w:lineRule="auto"/>
+              <w:jc w:val="center"/>
+              <w:cnfStyle w:val="000000000000" w:firstRow="0" w:lastRow="0" w:firstColumn="0" w:lastColumn="0" w:oddVBand="0" w:evenVBand="0" w:oddHBand="0" w:evenHBand="0" w:firstRowFirstColumn="0" w:firstRowLastColumn="0" w:lastRowFirstColumn="0" w:lastRowLastColumn="0"/>
               <w:rPr>
                 <w:rFonts w:ascii="Arial" w:hAnsi="Arial" w:cs="Arial"/>
               </w:rPr>

</xml_diff>

<commit_message>
Bitacora de ambos terminada
</commit_message>
<xml_diff>
--- a/Editables/Bitacora.docx
+++ b/Editables/Bitacora.docx
@@ -377,6 +377,30 @@
         </w:rPr>
         <w:t>Bitácora de cada integrante</w:t>
       </w:r>
+      <w:r>
+        <w:rPr>
+          <w:rFonts w:ascii="Times New Roman" w:eastAsia="Times New Roman" w:hAnsi="Times New Roman" w:cs="Times New Roman"/>
+          <w:b/>
+          <w:bCs/>
+          <w:color w:val="000000"/>
+          <w:sz w:val="40"/>
+          <w:szCs w:val="40"/>
+          <w:lang w:eastAsia="es-MX"/>
+        </w:rPr>
+        <w:t xml:space="preserve"> / Log</w:t>
+      </w:r>
+      <w:r>
+        <w:rPr>
+          <w:rFonts w:ascii="Times New Roman" w:eastAsia="Times New Roman" w:hAnsi="Times New Roman" w:cs="Times New Roman"/>
+          <w:b/>
+          <w:bCs/>
+          <w:color w:val="000000"/>
+          <w:sz w:val="40"/>
+          <w:szCs w:val="40"/>
+          <w:lang w:eastAsia="es-MX"/>
+        </w:rPr>
+        <w:t xml:space="preserve"> of each member</w:t>
+      </w:r>
     </w:p>
     <w:p>
       <w:pPr>
@@ -655,36 +679,124 @@
       <w:pPr>
         <w:pStyle w:val="Ttulo1"/>
         <w:spacing w:before="0" w:after="240" w:line="276" w:lineRule="auto"/>
+        <w:jc w:val="center"/>
+        <w:rPr>
+          <w:rFonts w:ascii="Arial" w:hAnsi="Arial" w:cs="Arial"/>
+          <w:b/>
+          <w:bCs/>
+          <w:sz w:val="40"/>
+          <w:szCs w:val="40"/>
+        </w:rPr>
       </w:pPr>
       <w:r>
+        <w:rPr>
+          <w:rFonts w:ascii="Arial" w:hAnsi="Arial" w:cs="Arial"/>
+          <w:b/>
+          <w:bCs/>
+          <w:sz w:val="40"/>
+          <w:szCs w:val="40"/>
+        </w:rPr>
         <w:lastRenderedPageBreak/>
-        <w:t>Bitácora individual de realización de actividades</w:t>
+        <w:t xml:space="preserve">Bitácora individual de </w:t>
       </w:r>
       <w:r>
+        <w:rPr>
+          <w:rFonts w:ascii="Arial" w:hAnsi="Arial" w:cs="Arial"/>
+          <w:b/>
+          <w:bCs/>
+          <w:sz w:val="40"/>
+          <w:szCs w:val="40"/>
+        </w:rPr>
+        <w:t>las actividades del proyecto</w:t>
+      </w:r>
+      <w:r>
+        <w:rPr>
+          <w:rFonts w:ascii="Arial" w:hAnsi="Arial" w:cs="Arial"/>
+          <w:b/>
+          <w:bCs/>
+          <w:sz w:val="40"/>
+          <w:szCs w:val="40"/>
+        </w:rPr>
         <w:fldChar w:fldCharType="begin"/>
       </w:r>
       <w:r>
+        <w:rPr>
+          <w:rFonts w:ascii="Arial" w:hAnsi="Arial" w:cs="Arial"/>
+          <w:b/>
+          <w:bCs/>
+          <w:sz w:val="40"/>
+          <w:szCs w:val="40"/>
+        </w:rPr>
         <w:instrText xml:space="preserve"> XE "¿Para qué es este manual?" \i </w:instrText>
       </w:r>
       <w:r>
+        <w:rPr>
+          <w:rFonts w:ascii="Arial" w:hAnsi="Arial" w:cs="Arial"/>
+          <w:b/>
+          <w:bCs/>
+          <w:sz w:val="40"/>
+          <w:szCs w:val="40"/>
+        </w:rPr>
         <w:fldChar w:fldCharType="end"/>
       </w:r>
       <w:r>
+        <w:rPr>
+          <w:rFonts w:ascii="Arial" w:hAnsi="Arial" w:cs="Arial"/>
+          <w:b/>
+          <w:bCs/>
+          <w:sz w:val="40"/>
+          <w:szCs w:val="40"/>
+        </w:rPr>
         <w:fldChar w:fldCharType="begin"/>
       </w:r>
       <w:r>
+        <w:rPr>
+          <w:rFonts w:ascii="Arial" w:hAnsi="Arial" w:cs="Arial"/>
+          <w:b/>
+          <w:bCs/>
+          <w:sz w:val="40"/>
+          <w:szCs w:val="40"/>
+        </w:rPr>
         <w:instrText xml:space="preserve"> XE "¿Para qué es este manual?" \t "Véase" </w:instrText>
       </w:r>
       <w:r>
+        <w:rPr>
+          <w:rFonts w:ascii="Arial" w:hAnsi="Arial" w:cs="Arial"/>
+          <w:b/>
+          <w:bCs/>
+          <w:sz w:val="40"/>
+          <w:szCs w:val="40"/>
+        </w:rPr>
         <w:fldChar w:fldCharType="end"/>
       </w:r>
       <w:r>
+        <w:rPr>
+          <w:rFonts w:ascii="Arial" w:hAnsi="Arial" w:cs="Arial"/>
+          <w:b/>
+          <w:bCs/>
+          <w:sz w:val="40"/>
+          <w:szCs w:val="40"/>
+        </w:rPr>
         <w:fldChar w:fldCharType="begin"/>
       </w:r>
       <w:r>
+        <w:rPr>
+          <w:rFonts w:ascii="Arial" w:hAnsi="Arial" w:cs="Arial"/>
+          <w:b/>
+          <w:bCs/>
+          <w:sz w:val="40"/>
+          <w:szCs w:val="40"/>
+        </w:rPr>
         <w:instrText xml:space="preserve"> XE "¿Para qué es este manual?" </w:instrText>
       </w:r>
       <w:r>
+        <w:rPr>
+          <w:rFonts w:ascii="Arial" w:hAnsi="Arial" w:cs="Arial"/>
+          <w:b/>
+          <w:bCs/>
+          <w:sz w:val="40"/>
+          <w:szCs w:val="40"/>
+        </w:rPr>
         <w:fldChar w:fldCharType="end"/>
       </w:r>
     </w:p>
@@ -719,9 +831,9 @@
       </w:tblPr>
       <w:tblGrid>
         <w:gridCol w:w="1318"/>
-        <w:gridCol w:w="3497"/>
-        <w:gridCol w:w="3260"/>
-        <w:gridCol w:w="1843"/>
+        <w:gridCol w:w="3537"/>
+        <w:gridCol w:w="2825"/>
+        <w:gridCol w:w="2282"/>
       </w:tblGrid>
       <w:tr>
         <w:trPr>
@@ -750,7 +862,7 @@
         </w:tc>
         <w:tc>
           <w:tcPr>
-            <w:tcW w:w="3497" w:type="dxa"/>
+            <w:tcW w:w="0" w:type="auto"/>
           </w:tcPr>
           <w:p>
             <w:pPr>
@@ -771,7 +883,7 @@
         </w:tc>
         <w:tc>
           <w:tcPr>
-            <w:tcW w:w="3260" w:type="dxa"/>
+            <w:tcW w:w="0" w:type="auto"/>
           </w:tcPr>
           <w:p>
             <w:pPr>
@@ -792,7 +904,7 @@
         </w:tc>
         <w:tc>
           <w:tcPr>
-            <w:tcW w:w="1843" w:type="dxa"/>
+            <w:tcW w:w="0" w:type="auto"/>
           </w:tcPr>
           <w:p>
             <w:pPr>
@@ -839,7 +951,7 @@
         </w:tc>
         <w:tc>
           <w:tcPr>
-            <w:tcW w:w="3497" w:type="dxa"/>
+            <w:tcW w:w="0" w:type="auto"/>
           </w:tcPr>
           <w:p>
             <w:pPr>
@@ -854,21 +966,7 @@
               <w:rPr>
                 <w:rFonts w:ascii="Arial" w:hAnsi="Arial" w:cs="Arial"/>
               </w:rPr>
-              <w:t xml:space="preserve">Se crean modelos 3D en </w:t>
-            </w:r>
-            <w:proofErr w:type="spellStart"/>
-            <w:r>
-              <w:rPr>
-                <w:rFonts w:ascii="Arial" w:hAnsi="Arial" w:cs="Arial"/>
-              </w:rPr>
-              <w:t>MagicaVoxel</w:t>
-            </w:r>
-            <w:proofErr w:type="spellEnd"/>
-            <w:r>
-              <w:rPr>
-                <w:rFonts w:ascii="Arial" w:hAnsi="Arial" w:cs="Arial"/>
-              </w:rPr>
-              <w:t xml:space="preserve">. (Gato </w:t>
+              <w:t xml:space="preserve">Se crean modelos 3D en MagicaVoxel. (Gato </w:t>
             </w:r>
             <w:r>
               <w:rPr>
@@ -880,7 +978,7 @@
         </w:tc>
         <w:tc>
           <w:tcPr>
-            <w:tcW w:w="3260" w:type="dxa"/>
+            <w:tcW w:w="0" w:type="auto"/>
           </w:tcPr>
           <w:p>
             <w:pPr>
@@ -901,7 +999,7 @@
         </w:tc>
         <w:tc>
           <w:tcPr>
-            <w:tcW w:w="1843" w:type="dxa"/>
+            <w:tcW w:w="0" w:type="auto"/>
           </w:tcPr>
           <w:p>
             <w:pPr>
@@ -938,7 +1036,7 @@
         </w:tc>
         <w:tc>
           <w:tcPr>
-            <w:tcW w:w="3497" w:type="dxa"/>
+            <w:tcW w:w="0" w:type="auto"/>
           </w:tcPr>
           <w:p>
             <w:pPr>
@@ -953,21 +1051,7 @@
               <w:rPr>
                 <w:rFonts w:ascii="Arial" w:hAnsi="Arial" w:cs="Arial"/>
               </w:rPr>
-              <w:t xml:space="preserve">Se crean otros modelos en estilo </w:t>
-            </w:r>
-            <w:proofErr w:type="spellStart"/>
-            <w:r>
-              <w:rPr>
-                <w:rFonts w:ascii="Arial" w:hAnsi="Arial" w:cs="Arial"/>
-              </w:rPr>
-              <w:t>voxel</w:t>
-            </w:r>
-            <w:proofErr w:type="spellEnd"/>
-            <w:r>
-              <w:rPr>
-                <w:rFonts w:ascii="Arial" w:hAnsi="Arial" w:cs="Arial"/>
-              </w:rPr>
-              <w:t>.</w:t>
+              <w:t>Se crean otros modelos en estilo voxel.</w:t>
             </w:r>
             <w:r>
               <w:rPr>
@@ -985,7 +1069,7 @@
         </w:tc>
         <w:tc>
           <w:tcPr>
-            <w:tcW w:w="3260" w:type="dxa"/>
+            <w:tcW w:w="0" w:type="auto"/>
           </w:tcPr>
           <w:p>
             <w:pPr>
@@ -1012,7 +1096,7 @@
         </w:tc>
         <w:tc>
           <w:tcPr>
-            <w:tcW w:w="1843" w:type="dxa"/>
+            <w:tcW w:w="0" w:type="auto"/>
           </w:tcPr>
           <w:p>
             <w:pPr>
@@ -1021,8 +1105,16 @@
               <w:cnfStyle w:val="000000000000" w:firstRow="0" w:lastRow="0" w:firstColumn="0" w:lastColumn="0" w:oddVBand="0" w:evenVBand="0" w:oddHBand="0" w:evenHBand="0" w:firstRowFirstColumn="0" w:firstRowLastColumn="0" w:lastRowFirstColumn="0" w:lastRowLastColumn="0"/>
               <w:rPr>
                 <w:rFonts w:ascii="Arial" w:hAnsi="Arial" w:cs="Arial"/>
-              </w:rPr>
-            </w:pPr>
+                <w:color w:val="FFFFFF" w:themeColor="background1"/>
+              </w:rPr>
+            </w:pPr>
+            <w:r>
+              <w:rPr>
+                <w:rFonts w:ascii="Arial" w:hAnsi="Arial" w:cs="Arial"/>
+                <w:color w:val="FFFFFF" w:themeColor="background1"/>
+              </w:rPr>
+              <w:t>wwwwwwwwwwwww</w:t>
+            </w:r>
           </w:p>
         </w:tc>
       </w:tr>
@@ -1053,7 +1145,7 @@
         </w:tc>
         <w:tc>
           <w:tcPr>
-            <w:tcW w:w="3497" w:type="dxa"/>
+            <w:tcW w:w="0" w:type="auto"/>
           </w:tcPr>
           <w:p>
             <w:pPr>
@@ -1068,21 +1160,7 @@
               <w:rPr>
                 <w:rFonts w:ascii="Arial" w:hAnsi="Arial" w:cs="Arial"/>
               </w:rPr>
-              <w:t xml:space="preserve">Se continúan creando modelos de </w:t>
-            </w:r>
-            <w:proofErr w:type="spellStart"/>
-            <w:r>
-              <w:rPr>
-                <w:rFonts w:ascii="Arial" w:hAnsi="Arial" w:cs="Arial"/>
-              </w:rPr>
-              <w:t>voxel</w:t>
-            </w:r>
-            <w:proofErr w:type="spellEnd"/>
-            <w:r>
-              <w:rPr>
-                <w:rFonts w:ascii="Arial" w:hAnsi="Arial" w:cs="Arial"/>
-              </w:rPr>
-              <w:t xml:space="preserve"> (</w:t>
+              <w:t>Se continúan creando modelos de voxel (</w:t>
             </w:r>
             <w:r>
               <w:rPr>
@@ -1100,7 +1178,7 @@
         </w:tc>
         <w:tc>
           <w:tcPr>
-            <w:tcW w:w="3260" w:type="dxa"/>
+            <w:tcW w:w="0" w:type="auto"/>
           </w:tcPr>
           <w:p>
             <w:pPr>
@@ -1121,7 +1199,7 @@
         </w:tc>
         <w:tc>
           <w:tcPr>
-            <w:tcW w:w="1843" w:type="dxa"/>
+            <w:tcW w:w="0" w:type="auto"/>
           </w:tcPr>
           <w:p>
             <w:pPr>
@@ -1159,7 +1237,7 @@
         </w:tc>
         <w:tc>
           <w:tcPr>
-            <w:tcW w:w="3497" w:type="dxa"/>
+            <w:tcW w:w="0" w:type="auto"/>
           </w:tcPr>
           <w:p>
             <w:pPr>
@@ -1180,7 +1258,7 @@
         </w:tc>
         <w:tc>
           <w:tcPr>
-            <w:tcW w:w="3260" w:type="dxa"/>
+            <w:tcW w:w="0" w:type="auto"/>
           </w:tcPr>
           <w:p>
             <w:pPr>
@@ -1201,7 +1279,7 @@
         </w:tc>
         <w:tc>
           <w:tcPr>
-            <w:tcW w:w="1843" w:type="dxa"/>
+            <w:tcW w:w="0" w:type="auto"/>
           </w:tcPr>
           <w:p>
             <w:pPr>
@@ -1242,7 +1320,7 @@
         </w:tc>
         <w:tc>
           <w:tcPr>
-            <w:tcW w:w="3497" w:type="dxa"/>
+            <w:tcW w:w="0" w:type="auto"/>
           </w:tcPr>
           <w:p>
             <w:pPr>
@@ -1269,7 +1347,7 @@
         </w:tc>
         <w:tc>
           <w:tcPr>
-            <w:tcW w:w="3260" w:type="dxa"/>
+            <w:tcW w:w="0" w:type="auto"/>
           </w:tcPr>
           <w:p>
             <w:pPr>
@@ -1284,27 +1362,13 @@
               <w:rPr>
                 <w:rFonts w:ascii="Arial" w:hAnsi="Arial" w:cs="Arial"/>
               </w:rPr>
-              <w:t xml:space="preserve">Pendiente aplicar modelado jerárquico en los personajes con el fin de ser aplicado en la animación por </w:t>
-            </w:r>
-            <w:proofErr w:type="spellStart"/>
-            <w:r>
-              <w:rPr>
-                <w:rFonts w:ascii="Arial" w:hAnsi="Arial" w:cs="Arial"/>
-              </w:rPr>
-              <w:t>keyframes</w:t>
-            </w:r>
-            <w:proofErr w:type="spellEnd"/>
-            <w:r>
-              <w:rPr>
-                <w:rFonts w:ascii="Arial" w:hAnsi="Arial" w:cs="Arial"/>
-              </w:rPr>
-              <w:t xml:space="preserve">. </w:t>
-            </w:r>
-          </w:p>
-        </w:tc>
-        <w:tc>
-          <w:tcPr>
-            <w:tcW w:w="1843" w:type="dxa"/>
+              <w:t xml:space="preserve">Pendiente aplicar modelado jerárquico en los personajes con el fin de ser aplicado en la animación por keyframes. </w:t>
+            </w:r>
+          </w:p>
+        </w:tc>
+        <w:tc>
+          <w:tcPr>
+            <w:tcW w:w="0" w:type="auto"/>
           </w:tcPr>
           <w:p>
             <w:pPr>
@@ -1342,7 +1406,7 @@
         </w:tc>
         <w:tc>
           <w:tcPr>
-            <w:tcW w:w="3497" w:type="dxa"/>
+            <w:tcW w:w="0" w:type="auto"/>
           </w:tcPr>
           <w:p>
             <w:pPr>
@@ -1369,7 +1433,7 @@
         </w:tc>
         <w:tc>
           <w:tcPr>
-            <w:tcW w:w="3260" w:type="dxa"/>
+            <w:tcW w:w="0" w:type="auto"/>
           </w:tcPr>
           <w:p>
             <w:pPr>
@@ -1390,7 +1454,7 @@
         </w:tc>
         <w:tc>
           <w:tcPr>
-            <w:tcW w:w="1843" w:type="dxa"/>
+            <w:tcW w:w="0" w:type="auto"/>
           </w:tcPr>
           <w:p>
             <w:pPr>
@@ -1425,13 +1489,14 @@
               <w:rPr>
                 <w:rFonts w:ascii="Arial" w:hAnsi="Arial" w:cs="Arial"/>
               </w:rPr>
+              <w:lastRenderedPageBreak/>
               <w:t>10/05/2022</w:t>
             </w:r>
           </w:p>
         </w:tc>
         <w:tc>
           <w:tcPr>
-            <w:tcW w:w="3497" w:type="dxa"/>
+            <w:tcW w:w="0" w:type="auto"/>
           </w:tcPr>
           <w:p>
             <w:pPr>
@@ -1452,20 +1517,13 @@
               <w:rPr>
                 <w:rFonts w:ascii="Arial" w:hAnsi="Arial" w:cs="Arial"/>
               </w:rPr>
-              <w:t xml:space="preserve">Se diseña el </w:t>
-            </w:r>
-            <w:r>
-              <w:rPr>
-                <w:rFonts w:ascii="Arial" w:hAnsi="Arial" w:cs="Arial"/>
-              </w:rPr>
-              <w:lastRenderedPageBreak/>
-              <w:t xml:space="preserve">recorrido de las animaciones en el escenario. </w:t>
-            </w:r>
-          </w:p>
-        </w:tc>
-        <w:tc>
-          <w:tcPr>
-            <w:tcW w:w="3260" w:type="dxa"/>
+              <w:t xml:space="preserve">Se diseña el recorrido de las animaciones en el escenario. </w:t>
+            </w:r>
+          </w:p>
+        </w:tc>
+        <w:tc>
+          <w:tcPr>
+            <w:tcW w:w="0" w:type="auto"/>
           </w:tcPr>
           <w:p>
             <w:pPr>
@@ -1480,14 +1538,13 @@
               <w:rPr>
                 <w:rFonts w:ascii="Arial" w:hAnsi="Arial" w:cs="Arial"/>
               </w:rPr>
-              <w:lastRenderedPageBreak/>
               <w:t>Implementar las animaciones en código.</w:t>
             </w:r>
           </w:p>
         </w:tc>
         <w:tc>
           <w:tcPr>
-            <w:tcW w:w="1843" w:type="dxa"/>
+            <w:tcW w:w="0" w:type="auto"/>
           </w:tcPr>
           <w:p>
             <w:pPr>
@@ -1525,7 +1582,7 @@
         </w:tc>
         <w:tc>
           <w:tcPr>
-            <w:tcW w:w="3497" w:type="dxa"/>
+            <w:tcW w:w="0" w:type="auto"/>
           </w:tcPr>
           <w:p>
             <w:pPr>
@@ -1558,7 +1615,7 @@
         </w:tc>
         <w:tc>
           <w:tcPr>
-            <w:tcW w:w="3260" w:type="dxa"/>
+            <w:tcW w:w="0" w:type="auto"/>
           </w:tcPr>
           <w:p>
             <w:pPr>
@@ -1591,7 +1648,7 @@
         </w:tc>
         <w:tc>
           <w:tcPr>
-            <w:tcW w:w="1843" w:type="dxa"/>
+            <w:tcW w:w="0" w:type="auto"/>
           </w:tcPr>
           <w:p>
             <w:pPr>
@@ -1632,7 +1689,7 @@
         </w:tc>
         <w:tc>
           <w:tcPr>
-            <w:tcW w:w="3497" w:type="dxa"/>
+            <w:tcW w:w="0" w:type="auto"/>
           </w:tcPr>
           <w:p>
             <w:pPr>
@@ -1683,7 +1740,7 @@
         </w:tc>
         <w:tc>
           <w:tcPr>
-            <w:tcW w:w="3260" w:type="dxa"/>
+            <w:tcW w:w="0" w:type="auto"/>
           </w:tcPr>
           <w:p>
             <w:pPr>
@@ -1704,7 +1761,7 @@
         </w:tc>
         <w:tc>
           <w:tcPr>
-            <w:tcW w:w="1843" w:type="dxa"/>
+            <w:tcW w:w="0" w:type="auto"/>
           </w:tcPr>
           <w:p>
             <w:pPr>
@@ -1742,7 +1799,7 @@
         </w:tc>
         <w:tc>
           <w:tcPr>
-            <w:tcW w:w="3497" w:type="dxa"/>
+            <w:tcW w:w="0" w:type="auto"/>
           </w:tcPr>
           <w:p>
             <w:pPr>
@@ -1753,11 +1810,17 @@
                 <w:rFonts w:ascii="Arial" w:hAnsi="Arial" w:cs="Arial"/>
               </w:rPr>
             </w:pPr>
-          </w:p>
-        </w:tc>
-        <w:tc>
-          <w:tcPr>
-            <w:tcW w:w="3260" w:type="dxa"/>
+            <w:r>
+              <w:rPr>
+                <w:rFonts w:ascii="Arial" w:hAnsi="Arial" w:cs="Arial"/>
+              </w:rPr>
+              <w:t>Se añade el sonido en 3D. Se hacen mejoras de la luz del camión</w:t>
+            </w:r>
+          </w:p>
+        </w:tc>
+        <w:tc>
+          <w:tcPr>
+            <w:tcW w:w="0" w:type="auto"/>
           </w:tcPr>
           <w:p>
             <w:pPr>
@@ -1768,11 +1831,17 @@
                 <w:rFonts w:ascii="Arial" w:hAnsi="Arial" w:cs="Arial"/>
               </w:rPr>
             </w:pPr>
-          </w:p>
-        </w:tc>
-        <w:tc>
-          <w:tcPr>
-            <w:tcW w:w="1843" w:type="dxa"/>
+            <w:r>
+              <w:rPr>
+                <w:rFonts w:ascii="Arial" w:hAnsi="Arial" w:cs="Arial"/>
+              </w:rPr>
+              <w:t xml:space="preserve">Comenzar con la redacción de la documentación final. Acomodar lo ya existente. </w:t>
+            </w:r>
+          </w:p>
+        </w:tc>
+        <w:tc>
+          <w:tcPr>
+            <w:tcW w:w="0" w:type="auto"/>
           </w:tcPr>
           <w:p>
             <w:pPr>
@@ -1837,7 +1906,7 @@
         </w:tc>
         <w:tc>
           <w:tcPr>
-            <w:tcW w:w="3497" w:type="dxa"/>
+            <w:tcW w:w="0" w:type="auto"/>
           </w:tcPr>
           <w:p>
             <w:pPr>
@@ -1848,11 +1917,17 @@
                 <w:rFonts w:ascii="Arial" w:hAnsi="Arial" w:cs="Arial"/>
               </w:rPr>
             </w:pPr>
-          </w:p>
-        </w:tc>
-        <w:tc>
-          <w:tcPr>
-            <w:tcW w:w="3260" w:type="dxa"/>
+            <w:r>
+              <w:rPr>
+                <w:rFonts w:ascii="Arial" w:hAnsi="Arial" w:cs="Arial"/>
+              </w:rPr>
+              <w:t xml:space="preserve">Se comienza la redacción de los documentos finales. </w:t>
+            </w:r>
+          </w:p>
+        </w:tc>
+        <w:tc>
+          <w:tcPr>
+            <w:tcW w:w="0" w:type="auto"/>
           </w:tcPr>
           <w:p>
             <w:pPr>
@@ -1863,11 +1938,17 @@
                 <w:rFonts w:ascii="Arial" w:hAnsi="Arial" w:cs="Arial"/>
               </w:rPr>
             </w:pPr>
-          </w:p>
-        </w:tc>
-        <w:tc>
-          <w:tcPr>
-            <w:tcW w:w="1843" w:type="dxa"/>
+            <w:r>
+              <w:rPr>
+                <w:rFonts w:ascii="Arial" w:hAnsi="Arial" w:cs="Arial"/>
+              </w:rPr>
+              <w:t>Realizar la investigación de audio.</w:t>
+            </w:r>
+          </w:p>
+        </w:tc>
+        <w:tc>
+          <w:tcPr>
+            <w:tcW w:w="0" w:type="auto"/>
           </w:tcPr>
           <w:p>
             <w:pPr>
@@ -1899,25 +1980,13 @@
               <w:rPr>
                 <w:rFonts w:ascii="Arial" w:hAnsi="Arial" w:cs="Arial"/>
               </w:rPr>
-              <w:t>2</w:t>
-            </w:r>
-            <w:r>
-              <w:rPr>
-                <w:rFonts w:ascii="Arial" w:hAnsi="Arial" w:cs="Arial"/>
-              </w:rPr>
-              <w:t>1</w:t>
-            </w:r>
-            <w:r>
-              <w:rPr>
-                <w:rFonts w:ascii="Arial" w:hAnsi="Arial" w:cs="Arial"/>
-              </w:rPr>
-              <w:t>/05/2022</w:t>
-            </w:r>
-          </w:p>
-        </w:tc>
-        <w:tc>
-          <w:tcPr>
-            <w:tcW w:w="3497" w:type="dxa"/>
+              <w:t>21/05/2022</w:t>
+            </w:r>
+          </w:p>
+        </w:tc>
+        <w:tc>
+          <w:tcPr>
+            <w:tcW w:w="0" w:type="auto"/>
           </w:tcPr>
           <w:p>
             <w:pPr>
@@ -1928,11 +1997,17 @@
                 <w:rFonts w:ascii="Arial" w:hAnsi="Arial" w:cs="Arial"/>
               </w:rPr>
             </w:pPr>
-          </w:p>
-        </w:tc>
-        <w:tc>
-          <w:tcPr>
-            <w:tcW w:w="3260" w:type="dxa"/>
+            <w:r>
+              <w:rPr>
+                <w:rFonts w:ascii="Arial" w:hAnsi="Arial" w:cs="Arial"/>
+              </w:rPr>
+              <w:t xml:space="preserve">Se realiza la investigación de audio. </w:t>
+            </w:r>
+          </w:p>
+        </w:tc>
+        <w:tc>
+          <w:tcPr>
+            <w:tcW w:w="0" w:type="auto"/>
           </w:tcPr>
           <w:p>
             <w:pPr>
@@ -1943,11 +2018,17 @@
                 <w:rFonts w:ascii="Arial" w:hAnsi="Arial" w:cs="Arial"/>
               </w:rPr>
             </w:pPr>
-          </w:p>
-        </w:tc>
-        <w:tc>
-          <w:tcPr>
-            <w:tcW w:w="1843" w:type="dxa"/>
+            <w:r>
+              <w:rPr>
+                <w:rFonts w:ascii="Arial" w:hAnsi="Arial" w:cs="Arial"/>
+              </w:rPr>
+              <w:t>Corregir detalles en el audio en 3D del ambiente</w:t>
+            </w:r>
+          </w:p>
+        </w:tc>
+        <w:tc>
+          <w:tcPr>
+            <w:tcW w:w="0" w:type="auto"/>
           </w:tcPr>
           <w:p>
             <w:pPr>
@@ -1982,25 +2063,13 @@
               <w:rPr>
                 <w:rFonts w:ascii="Arial" w:hAnsi="Arial" w:cs="Arial"/>
               </w:rPr>
-              <w:t>2</w:t>
-            </w:r>
-            <w:r>
-              <w:rPr>
-                <w:rFonts w:ascii="Arial" w:hAnsi="Arial" w:cs="Arial"/>
-              </w:rPr>
-              <w:t>2</w:t>
-            </w:r>
-            <w:r>
-              <w:rPr>
-                <w:rFonts w:ascii="Arial" w:hAnsi="Arial" w:cs="Arial"/>
-              </w:rPr>
-              <w:t>/05/2022</w:t>
-            </w:r>
-          </w:p>
-        </w:tc>
-        <w:tc>
-          <w:tcPr>
-            <w:tcW w:w="3497" w:type="dxa"/>
+              <w:t>22/05/2022</w:t>
+            </w:r>
+          </w:p>
+        </w:tc>
+        <w:tc>
+          <w:tcPr>
+            <w:tcW w:w="0" w:type="auto"/>
           </w:tcPr>
           <w:p>
             <w:pPr>
@@ -2011,11 +2080,17 @@
                 <w:rFonts w:ascii="Arial" w:hAnsi="Arial" w:cs="Arial"/>
               </w:rPr>
             </w:pPr>
-          </w:p>
-        </w:tc>
-        <w:tc>
-          <w:tcPr>
-            <w:tcW w:w="3260" w:type="dxa"/>
+            <w:r>
+              <w:rPr>
+                <w:rFonts w:ascii="Arial" w:hAnsi="Arial" w:cs="Arial"/>
+              </w:rPr>
+              <w:t>Se añade la farola iluminada por teclado.</w:t>
+            </w:r>
+          </w:p>
+        </w:tc>
+        <w:tc>
+          <w:tcPr>
+            <w:tcW w:w="0" w:type="auto"/>
           </w:tcPr>
           <w:p>
             <w:pPr>
@@ -2026,11 +2101,29 @@
                 <w:rFonts w:ascii="Arial" w:hAnsi="Arial" w:cs="Arial"/>
               </w:rPr>
             </w:pPr>
-          </w:p>
-        </w:tc>
-        <w:tc>
-          <w:tcPr>
-            <w:tcW w:w="1843" w:type="dxa"/>
+            <w:r>
+              <w:rPr>
+                <w:rFonts w:ascii="Arial" w:hAnsi="Arial" w:cs="Arial"/>
+              </w:rPr>
+              <w:t xml:space="preserve">Mejorar la </w:t>
+            </w:r>
+            <w:r>
+              <w:rPr>
+                <w:rFonts w:ascii="Arial" w:hAnsi="Arial" w:cs="Arial"/>
+              </w:rPr>
+              <w:t>iluminación</w:t>
+            </w:r>
+            <w:r>
+              <w:rPr>
+                <w:rFonts w:ascii="Arial" w:hAnsi="Arial" w:cs="Arial"/>
+              </w:rPr>
+              <w:t xml:space="preserve"> de la farola</w:t>
+            </w:r>
+          </w:p>
+        </w:tc>
+        <w:tc>
+          <w:tcPr>
+            <w:tcW w:w="0" w:type="auto"/>
           </w:tcPr>
           <w:p>
             <w:pPr>
@@ -2062,25 +2155,13 @@
               <w:rPr>
                 <w:rFonts w:ascii="Arial" w:hAnsi="Arial" w:cs="Arial"/>
               </w:rPr>
-              <w:t>2</w:t>
-            </w:r>
-            <w:r>
-              <w:rPr>
-                <w:rFonts w:ascii="Arial" w:hAnsi="Arial" w:cs="Arial"/>
-              </w:rPr>
-              <w:t>3</w:t>
-            </w:r>
-            <w:r>
-              <w:rPr>
-                <w:rFonts w:ascii="Arial" w:hAnsi="Arial" w:cs="Arial"/>
-              </w:rPr>
-              <w:t>/05/2022</w:t>
-            </w:r>
-          </w:p>
-        </w:tc>
-        <w:tc>
-          <w:tcPr>
-            <w:tcW w:w="3497" w:type="dxa"/>
+              <w:t>23/05/2022</w:t>
+            </w:r>
+          </w:p>
+        </w:tc>
+        <w:tc>
+          <w:tcPr>
+            <w:tcW w:w="0" w:type="auto"/>
           </w:tcPr>
           <w:p>
             <w:pPr>
@@ -2091,11 +2172,17 @@
                 <w:rFonts w:ascii="Arial" w:hAnsi="Arial" w:cs="Arial"/>
               </w:rPr>
             </w:pPr>
-          </w:p>
-        </w:tc>
-        <w:tc>
-          <w:tcPr>
-            <w:tcW w:w="3260" w:type="dxa"/>
+            <w:r>
+              <w:rPr>
+                <w:rFonts w:ascii="Arial" w:hAnsi="Arial" w:cs="Arial"/>
+              </w:rPr>
+              <w:t xml:space="preserve">Se añade el modelo de shadow Morgana (será una animación por defecto). </w:t>
+            </w:r>
+          </w:p>
+        </w:tc>
+        <w:tc>
+          <w:tcPr>
+            <w:tcW w:w="0" w:type="auto"/>
           </w:tcPr>
           <w:p>
             <w:pPr>
@@ -2106,11 +2193,17 @@
                 <w:rFonts w:ascii="Arial" w:hAnsi="Arial" w:cs="Arial"/>
               </w:rPr>
             </w:pPr>
-          </w:p>
-        </w:tc>
-        <w:tc>
-          <w:tcPr>
-            <w:tcW w:w="1843" w:type="dxa"/>
+            <w:r>
+              <w:rPr>
+                <w:rFonts w:ascii="Arial" w:hAnsi="Arial" w:cs="Arial"/>
+              </w:rPr>
+              <w:t>Corregir algunos detalles en el movimiento de Shadow Morgana</w:t>
+            </w:r>
+          </w:p>
+        </w:tc>
+        <w:tc>
+          <w:tcPr>
+            <w:tcW w:w="0" w:type="auto"/>
           </w:tcPr>
           <w:p>
             <w:pPr>
@@ -2145,25 +2238,13 @@
               <w:rPr>
                 <w:rFonts w:ascii="Arial" w:hAnsi="Arial" w:cs="Arial"/>
               </w:rPr>
-              <w:t>2</w:t>
-            </w:r>
-            <w:r>
-              <w:rPr>
-                <w:rFonts w:ascii="Arial" w:hAnsi="Arial" w:cs="Arial"/>
-              </w:rPr>
-              <w:t>4</w:t>
-            </w:r>
-            <w:r>
-              <w:rPr>
-                <w:rFonts w:ascii="Arial" w:hAnsi="Arial" w:cs="Arial"/>
-              </w:rPr>
-              <w:t>/05/2022</w:t>
-            </w:r>
-          </w:p>
-        </w:tc>
-        <w:tc>
-          <w:tcPr>
-            <w:tcW w:w="3497" w:type="dxa"/>
+              <w:t>24/05/2022</w:t>
+            </w:r>
+          </w:p>
+        </w:tc>
+        <w:tc>
+          <w:tcPr>
+            <w:tcW w:w="0" w:type="auto"/>
           </w:tcPr>
           <w:p>
             <w:pPr>
@@ -2174,11 +2255,17 @@
                 <w:rFonts w:ascii="Arial" w:hAnsi="Arial" w:cs="Arial"/>
               </w:rPr>
             </w:pPr>
-          </w:p>
-        </w:tc>
-        <w:tc>
-          <w:tcPr>
-            <w:tcW w:w="3260" w:type="dxa"/>
+            <w:r>
+              <w:rPr>
+                <w:rFonts w:ascii="Arial" w:hAnsi="Arial" w:cs="Arial"/>
+              </w:rPr>
+              <w:t xml:space="preserve">Se comienza el manual de usuario y se hacen modificaciones en algunas partes del aspecto visual del programa. </w:t>
+            </w:r>
+          </w:p>
+        </w:tc>
+        <w:tc>
+          <w:tcPr>
+            <w:tcW w:w="0" w:type="auto"/>
           </w:tcPr>
           <w:p>
             <w:pPr>
@@ -2189,11 +2276,17 @@
                 <w:rFonts w:ascii="Arial" w:hAnsi="Arial" w:cs="Arial"/>
               </w:rPr>
             </w:pPr>
-          </w:p>
-        </w:tc>
-        <w:tc>
-          <w:tcPr>
-            <w:tcW w:w="1843" w:type="dxa"/>
+            <w:r>
+              <w:rPr>
+                <w:rFonts w:ascii="Arial" w:hAnsi="Arial" w:cs="Arial"/>
+              </w:rPr>
+              <w:t>Seguir con la documentación final.</w:t>
+            </w:r>
+          </w:p>
+        </w:tc>
+        <w:tc>
+          <w:tcPr>
+            <w:tcW w:w="0" w:type="auto"/>
           </w:tcPr>
           <w:p>
             <w:pPr>
@@ -2225,25 +2318,13 @@
               <w:rPr>
                 <w:rFonts w:ascii="Arial" w:hAnsi="Arial" w:cs="Arial"/>
               </w:rPr>
-              <w:t>2</w:t>
-            </w:r>
-            <w:r>
-              <w:rPr>
-                <w:rFonts w:ascii="Arial" w:hAnsi="Arial" w:cs="Arial"/>
-              </w:rPr>
-              <w:t>5</w:t>
-            </w:r>
-            <w:r>
-              <w:rPr>
-                <w:rFonts w:ascii="Arial" w:hAnsi="Arial" w:cs="Arial"/>
-              </w:rPr>
-              <w:t>/05/2022</w:t>
-            </w:r>
-          </w:p>
-        </w:tc>
-        <w:tc>
-          <w:tcPr>
-            <w:tcW w:w="3497" w:type="dxa"/>
+              <w:t>25/05/2022</w:t>
+            </w:r>
+          </w:p>
+        </w:tc>
+        <w:tc>
+          <w:tcPr>
+            <w:tcW w:w="0" w:type="auto"/>
           </w:tcPr>
           <w:p>
             <w:pPr>
@@ -2254,11 +2335,17 @@
                 <w:rFonts w:ascii="Arial" w:hAnsi="Arial" w:cs="Arial"/>
               </w:rPr>
             </w:pPr>
-          </w:p>
-        </w:tc>
-        <w:tc>
-          <w:tcPr>
-            <w:tcW w:w="3260" w:type="dxa"/>
+            <w:r>
+              <w:rPr>
+                <w:rFonts w:ascii="Arial" w:hAnsi="Arial" w:cs="Arial"/>
+              </w:rPr>
+              <w:t xml:space="preserve">Se avanza en la documentación final (manual de usuario y manual técnico). </w:t>
+            </w:r>
+          </w:p>
+        </w:tc>
+        <w:tc>
+          <w:tcPr>
+            <w:tcW w:w="0" w:type="auto"/>
           </w:tcPr>
           <w:p>
             <w:pPr>
@@ -2269,11 +2356,17 @@
                 <w:rFonts w:ascii="Arial" w:hAnsi="Arial" w:cs="Arial"/>
               </w:rPr>
             </w:pPr>
-          </w:p>
-        </w:tc>
-        <w:tc>
-          <w:tcPr>
-            <w:tcW w:w="1843" w:type="dxa"/>
+            <w:r>
+              <w:rPr>
+                <w:rFonts w:ascii="Arial" w:hAnsi="Arial" w:cs="Arial"/>
+              </w:rPr>
+              <w:t xml:space="preserve">Hacer revisión definitiva de todo el proyecto. </w:t>
+            </w:r>
+          </w:p>
+        </w:tc>
+        <w:tc>
+          <w:tcPr>
+            <w:tcW w:w="0" w:type="auto"/>
           </w:tcPr>
           <w:p>
             <w:pPr>
@@ -2308,25 +2401,14 @@
               <w:rPr>
                 <w:rFonts w:ascii="Arial" w:hAnsi="Arial" w:cs="Arial"/>
               </w:rPr>
-              <w:t>2</w:t>
-            </w:r>
-            <w:r>
-              <w:rPr>
-                <w:rFonts w:ascii="Arial" w:hAnsi="Arial" w:cs="Arial"/>
-              </w:rPr>
-              <w:t>6</w:t>
-            </w:r>
-            <w:r>
-              <w:rPr>
-                <w:rFonts w:ascii="Arial" w:hAnsi="Arial" w:cs="Arial"/>
-              </w:rPr>
-              <w:t>/05/2022</w:t>
-            </w:r>
-          </w:p>
-        </w:tc>
-        <w:tc>
-          <w:tcPr>
-            <w:tcW w:w="3497" w:type="dxa"/>
+              <w:lastRenderedPageBreak/>
+              <w:t>26/05/2022</w:t>
+            </w:r>
+          </w:p>
+        </w:tc>
+        <w:tc>
+          <w:tcPr>
+            <w:tcW w:w="0" w:type="auto"/>
           </w:tcPr>
           <w:p>
             <w:pPr>
@@ -2337,11 +2419,23 @@
                 <w:rFonts w:ascii="Arial" w:hAnsi="Arial" w:cs="Arial"/>
               </w:rPr>
             </w:pPr>
-          </w:p>
-        </w:tc>
-        <w:tc>
-          <w:tcPr>
-            <w:tcW w:w="3260" w:type="dxa"/>
+            <w:r>
+              <w:rPr>
+                <w:rFonts w:ascii="Arial" w:hAnsi="Arial" w:cs="Arial"/>
+              </w:rPr>
+              <w:t xml:space="preserve">Se hacen últimas pruebas para garantizar que todo funcione adecuadamente. Se graba el video. </w:t>
+            </w:r>
+            <w:r>
+              <w:rPr>
+                <w:rFonts w:ascii="Arial" w:hAnsi="Arial" w:cs="Arial"/>
+              </w:rPr>
+              <w:t xml:space="preserve">Se entrega el proyecto vía Drive al profesor. </w:t>
+            </w:r>
+          </w:p>
+        </w:tc>
+        <w:tc>
+          <w:tcPr>
+            <w:tcW w:w="0" w:type="auto"/>
           </w:tcPr>
           <w:p>
             <w:pPr>
@@ -2352,11 +2446,17 @@
                 <w:rFonts w:ascii="Arial" w:hAnsi="Arial" w:cs="Arial"/>
               </w:rPr>
             </w:pPr>
-          </w:p>
-        </w:tc>
-        <w:tc>
-          <w:tcPr>
-            <w:tcW w:w="1843" w:type="dxa"/>
+            <w:r>
+              <w:rPr>
+                <w:rFonts w:ascii="Arial" w:hAnsi="Arial" w:cs="Arial"/>
+              </w:rPr>
+              <w:t xml:space="preserve">Se esperan indicaciones en caso de posibles errores. </w:t>
+            </w:r>
+          </w:p>
+        </w:tc>
+        <w:tc>
+          <w:tcPr>
+            <w:tcW w:w="0" w:type="auto"/>
           </w:tcPr>
           <w:p>
             <w:pPr>
@@ -2406,14 +2506,14 @@
     <w:tbl>
       <w:tblPr>
         <w:tblStyle w:val="Tablaconcuadrcula4-nfasis6"/>
-        <w:tblW w:w="9918" w:type="dxa"/>
+        <w:tblW w:w="0" w:type="auto"/>
         <w:tblLook w:val="04A0" w:firstRow="1" w:lastRow="0" w:firstColumn="1" w:lastColumn="0" w:noHBand="0" w:noVBand="1"/>
       </w:tblPr>
       <w:tblGrid>
         <w:gridCol w:w="1318"/>
-        <w:gridCol w:w="3213"/>
-        <w:gridCol w:w="3685"/>
-        <w:gridCol w:w="1702"/>
+        <w:gridCol w:w="3417"/>
+        <w:gridCol w:w="2945"/>
+        <w:gridCol w:w="2282"/>
       </w:tblGrid>
       <w:tr>
         <w:trPr>
@@ -2443,7 +2543,7 @@
         </w:tc>
         <w:tc>
           <w:tcPr>
-            <w:tcW w:w="3213" w:type="dxa"/>
+            <w:tcW w:w="0" w:type="auto"/>
             <w:vAlign w:val="center"/>
           </w:tcPr>
           <w:p>
@@ -2465,7 +2565,7 @@
         </w:tc>
         <w:tc>
           <w:tcPr>
-            <w:tcW w:w="3685" w:type="dxa"/>
+            <w:tcW w:w="0" w:type="auto"/>
             <w:vAlign w:val="center"/>
           </w:tcPr>
           <w:p>
@@ -2487,7 +2587,7 @@
         </w:tc>
         <w:tc>
           <w:tcPr>
-            <w:tcW w:w="1702" w:type="dxa"/>
+            <w:tcW w:w="0" w:type="auto"/>
             <w:vAlign w:val="center"/>
           </w:tcPr>
           <w:p>
@@ -2536,7 +2636,7 @@
         </w:tc>
         <w:tc>
           <w:tcPr>
-            <w:tcW w:w="3213" w:type="dxa"/>
+            <w:tcW w:w="0" w:type="auto"/>
             <w:vAlign w:val="center"/>
           </w:tcPr>
           <w:p>
@@ -2558,7 +2658,7 @@
         </w:tc>
         <w:tc>
           <w:tcPr>
-            <w:tcW w:w="3685" w:type="dxa"/>
+            <w:tcW w:w="0" w:type="auto"/>
             <w:vAlign w:val="center"/>
           </w:tcPr>
           <w:p>
@@ -2586,7 +2686,7 @@
         </w:tc>
         <w:tc>
           <w:tcPr>
-            <w:tcW w:w="1702" w:type="dxa"/>
+            <w:tcW w:w="0" w:type="auto"/>
             <w:vAlign w:val="center"/>
           </w:tcPr>
           <w:p>
@@ -2626,7 +2726,7 @@
         </w:tc>
         <w:tc>
           <w:tcPr>
-            <w:tcW w:w="3213" w:type="dxa"/>
+            <w:tcW w:w="0" w:type="auto"/>
             <w:vAlign w:val="center"/>
           </w:tcPr>
           <w:p>
@@ -2648,7 +2748,7 @@
         </w:tc>
         <w:tc>
           <w:tcPr>
-            <w:tcW w:w="3685" w:type="dxa"/>
+            <w:tcW w:w="0" w:type="auto"/>
             <w:vAlign w:val="center"/>
           </w:tcPr>
           <w:p>
@@ -2670,8 +2770,7 @@
         </w:tc>
         <w:tc>
           <w:tcPr>
-            <w:tcW w:w="1702" w:type="dxa"/>
-            <w:vAlign w:val="center"/>
+            <w:tcW w:w="0" w:type="auto"/>
           </w:tcPr>
           <w:p>
             <w:pPr>
@@ -2682,6 +2781,13 @@
                 <w:rFonts w:ascii="Arial" w:hAnsi="Arial" w:cs="Arial"/>
               </w:rPr>
             </w:pPr>
+            <w:r>
+              <w:rPr>
+                <w:rFonts w:ascii="Arial" w:hAnsi="Arial" w:cs="Arial"/>
+                <w:color w:val="FFFFFF" w:themeColor="background1"/>
+              </w:rPr>
+              <w:t>wwwwwwwwwwwww</w:t>
+            </w:r>
           </w:p>
         </w:tc>
       </w:tr>
@@ -2713,7 +2819,7 @@
         </w:tc>
         <w:tc>
           <w:tcPr>
-            <w:tcW w:w="3213" w:type="dxa"/>
+            <w:tcW w:w="0" w:type="auto"/>
             <w:vAlign w:val="center"/>
           </w:tcPr>
           <w:p>
@@ -2735,7 +2841,7 @@
         </w:tc>
         <w:tc>
           <w:tcPr>
-            <w:tcW w:w="3685" w:type="dxa"/>
+            <w:tcW w:w="0" w:type="auto"/>
             <w:vAlign w:val="center"/>
           </w:tcPr>
           <w:p>
@@ -2751,27 +2857,13 @@
               <w:rPr>
                 <w:rFonts w:ascii="Arial" w:hAnsi="Arial" w:cs="Arial"/>
               </w:rPr>
-              <w:t xml:space="preserve">Implementar el piso en la textura y trabajar en el </w:t>
-            </w:r>
-            <w:proofErr w:type="spellStart"/>
-            <w:r>
-              <w:rPr>
-                <w:rFonts w:ascii="Arial" w:hAnsi="Arial" w:cs="Arial"/>
-              </w:rPr>
-              <w:t>skybox</w:t>
-            </w:r>
-            <w:proofErr w:type="spellEnd"/>
-            <w:r>
-              <w:rPr>
-                <w:rFonts w:ascii="Arial" w:hAnsi="Arial" w:cs="Arial"/>
-              </w:rPr>
-              <w:t xml:space="preserve">. </w:t>
-            </w:r>
-          </w:p>
-        </w:tc>
-        <w:tc>
-          <w:tcPr>
-            <w:tcW w:w="1702" w:type="dxa"/>
+              <w:t xml:space="preserve">Implementar el piso en la textura y trabajar en el skybox. </w:t>
+            </w:r>
+          </w:p>
+        </w:tc>
+        <w:tc>
+          <w:tcPr>
+            <w:tcW w:w="0" w:type="auto"/>
             <w:vAlign w:val="center"/>
           </w:tcPr>
           <w:p>
@@ -2805,14 +2897,13 @@
               <w:rPr>
                 <w:rFonts w:ascii="Arial" w:hAnsi="Arial" w:cs="Arial"/>
               </w:rPr>
-              <w:lastRenderedPageBreak/>
               <w:t>08/05/2022</w:t>
             </w:r>
           </w:p>
         </w:tc>
         <w:tc>
           <w:tcPr>
-            <w:tcW w:w="3213" w:type="dxa"/>
+            <w:tcW w:w="0" w:type="auto"/>
             <w:vAlign w:val="center"/>
           </w:tcPr>
           <w:p>
@@ -2828,39 +2919,13 @@
               <w:rPr>
                 <w:rFonts w:ascii="Arial" w:hAnsi="Arial" w:cs="Arial"/>
               </w:rPr>
-              <w:t xml:space="preserve">Se implementa el piso como textura en un modelo 3d tras unir las 16 partes que lo conforman. Se coloca un </w:t>
-            </w:r>
-            <w:proofErr w:type="spellStart"/>
-            <w:r>
-              <w:rPr>
-                <w:rFonts w:ascii="Arial" w:hAnsi="Arial" w:cs="Arial"/>
-              </w:rPr>
-              <w:t>skybox</w:t>
-            </w:r>
-            <w:proofErr w:type="spellEnd"/>
-            <w:r>
-              <w:rPr>
-                <w:rFonts w:ascii="Arial" w:hAnsi="Arial" w:cs="Arial"/>
-              </w:rPr>
-              <w:t xml:space="preserve"> </w:t>
-            </w:r>
-            <w:r>
-              <w:rPr>
-                <w:rFonts w:ascii="Arial" w:hAnsi="Arial" w:cs="Arial"/>
-              </w:rPr>
-              <w:t xml:space="preserve">provisional. Se añade al código la primera animación (ciclo de día y noche con luz posicional). </w:t>
-            </w:r>
-            <w:r>
-              <w:rPr>
-                <w:rFonts w:ascii="Arial" w:hAnsi="Arial" w:cs="Arial"/>
-              </w:rPr>
-              <w:t xml:space="preserve"> </w:t>
-            </w:r>
-          </w:p>
-        </w:tc>
-        <w:tc>
-          <w:tcPr>
-            <w:tcW w:w="3685" w:type="dxa"/>
+              <w:t xml:space="preserve">Se implementa el piso como textura en un modelo 3d tras unir las 16 partes que lo conforman. Se coloca un skybox provisional. Se añade al código la primera animación (ciclo de día y noche con luz posicional).  </w:t>
+            </w:r>
+          </w:p>
+        </w:tc>
+        <w:tc>
+          <w:tcPr>
+            <w:tcW w:w="0" w:type="auto"/>
             <w:vAlign w:val="center"/>
           </w:tcPr>
           <w:p>
@@ -2876,33 +2941,13 @@
               <w:rPr>
                 <w:rFonts w:ascii="Arial" w:hAnsi="Arial" w:cs="Arial"/>
               </w:rPr>
-              <w:t xml:space="preserve">Buscar un </w:t>
-            </w:r>
-            <w:proofErr w:type="spellStart"/>
-            <w:r>
-              <w:rPr>
-                <w:rFonts w:ascii="Arial" w:hAnsi="Arial" w:cs="Arial"/>
-              </w:rPr>
-              <w:t>skybox</w:t>
-            </w:r>
-            <w:proofErr w:type="spellEnd"/>
-            <w:r>
-              <w:rPr>
-                <w:rFonts w:ascii="Arial" w:hAnsi="Arial" w:cs="Arial"/>
-              </w:rPr>
-              <w:t xml:space="preserve"> definitivo adecuado al escenario (algo como un cielo)</w:t>
-            </w:r>
-            <w:r>
-              <w:rPr>
-                <w:rFonts w:ascii="Arial" w:hAnsi="Arial" w:cs="Arial"/>
-              </w:rPr>
-              <w:t xml:space="preserve">. Verificar detalles del piso. </w:t>
-            </w:r>
-          </w:p>
-        </w:tc>
-        <w:tc>
-          <w:tcPr>
-            <w:tcW w:w="1702" w:type="dxa"/>
+              <w:t xml:space="preserve">Buscar un skybox definitivo adecuado al escenario (algo como un cielo). Verificar detalles del piso. </w:t>
+            </w:r>
+          </w:p>
+        </w:tc>
+        <w:tc>
+          <w:tcPr>
+            <w:tcW w:w="0" w:type="auto"/>
             <w:vAlign w:val="center"/>
           </w:tcPr>
           <w:p>
@@ -2945,7 +2990,7 @@
         </w:tc>
         <w:tc>
           <w:tcPr>
-            <w:tcW w:w="3213" w:type="dxa"/>
+            <w:tcW w:w="0" w:type="auto"/>
             <w:vAlign w:val="center"/>
           </w:tcPr>
           <w:p>
@@ -2961,27 +3006,13 @@
               <w:rPr>
                 <w:rFonts w:ascii="Arial" w:hAnsi="Arial" w:cs="Arial"/>
               </w:rPr>
-              <w:t xml:space="preserve">Se agrega el </w:t>
-            </w:r>
-            <w:proofErr w:type="spellStart"/>
-            <w:r>
-              <w:rPr>
-                <w:rFonts w:ascii="Arial" w:hAnsi="Arial" w:cs="Arial"/>
-              </w:rPr>
-              <w:t>skybox</w:t>
-            </w:r>
-            <w:proofErr w:type="spellEnd"/>
-            <w:r>
-              <w:rPr>
-                <w:rFonts w:ascii="Arial" w:hAnsi="Arial" w:cs="Arial"/>
-              </w:rPr>
-              <w:t xml:space="preserve"> definitivo. Se colocan correctamente todos los edificios en el escenario. Se modifica el tren, creando una cabina para que el modelo tenga 2 partes. </w:t>
-            </w:r>
-          </w:p>
-        </w:tc>
-        <w:tc>
-          <w:tcPr>
-            <w:tcW w:w="3685" w:type="dxa"/>
+              <w:t xml:space="preserve">Se agrega el skybox definitivo. Se colocan correctamente todos los edificios en el escenario. Se modifica el tren, creando una cabina para que el modelo tenga 2 partes. </w:t>
+            </w:r>
+          </w:p>
+        </w:tc>
+        <w:tc>
+          <w:tcPr>
+            <w:tcW w:w="0" w:type="auto"/>
             <w:vAlign w:val="center"/>
           </w:tcPr>
           <w:p>
@@ -2997,25 +3028,20 @@
               <w:rPr>
                 <w:rFonts w:ascii="Arial" w:hAnsi="Arial" w:cs="Arial"/>
               </w:rPr>
-              <w:t>Colocar modelos más pequeños en posiciones definitivas.</w:t>
-            </w:r>
-            <w:r>
-              <w:rPr>
-                <w:rFonts w:ascii="Arial" w:hAnsi="Arial" w:cs="Arial"/>
-              </w:rPr>
-              <w:t xml:space="preserve"> Verificar en sí todas las posiciones y detalles con el fin de facilitar las animaciones y el aspecto visual del proyecto. </w:t>
-            </w:r>
-            <w:r>
-              <w:rPr>
-                <w:rFonts w:ascii="Arial" w:hAnsi="Arial" w:cs="Arial"/>
-              </w:rPr>
-              <w:t xml:space="preserve"> </w:t>
-            </w:r>
-          </w:p>
-        </w:tc>
-        <w:tc>
-          <w:tcPr>
-            <w:tcW w:w="1702" w:type="dxa"/>
+              <w:t xml:space="preserve">Colocar modelos más pequeños en posiciones definitivas. Verificar en sí todas las posiciones y detalles con el fin de facilitar las animaciones y </w:t>
+            </w:r>
+            <w:r>
+              <w:rPr>
+                <w:rFonts w:ascii="Arial" w:hAnsi="Arial" w:cs="Arial"/>
+              </w:rPr>
+              <w:lastRenderedPageBreak/>
+              <w:t xml:space="preserve">el aspecto visual del proyecto.  </w:t>
+            </w:r>
+          </w:p>
+        </w:tc>
+        <w:tc>
+          <w:tcPr>
+            <w:tcW w:w="0" w:type="auto"/>
             <w:vAlign w:val="center"/>
           </w:tcPr>
           <w:p>
@@ -3055,7 +3081,7 @@
         </w:tc>
         <w:tc>
           <w:tcPr>
-            <w:tcW w:w="3213" w:type="dxa"/>
+            <w:tcW w:w="0" w:type="auto"/>
             <w:vAlign w:val="center"/>
           </w:tcPr>
           <w:p>
@@ -3071,19 +3097,13 @@
               <w:rPr>
                 <w:rFonts w:ascii="Arial" w:hAnsi="Arial" w:cs="Arial"/>
               </w:rPr>
-              <w:t xml:space="preserve">Se realizan correcciones </w:t>
-            </w:r>
-            <w:r>
-              <w:rPr>
-                <w:rFonts w:ascii="Arial" w:hAnsi="Arial" w:cs="Arial"/>
-              </w:rPr>
-              <w:t xml:space="preserve">en el modelo del piso y se realiza el análisis de costos. Se termina de codificar colaborativamente la animación del reloj y la primera versión del movimiento del tren. </w:t>
-            </w:r>
-          </w:p>
-        </w:tc>
-        <w:tc>
-          <w:tcPr>
-            <w:tcW w:w="3685" w:type="dxa"/>
+              <w:t xml:space="preserve">Se realizan correcciones en el modelo del piso y se realiza el análisis de costos. Se termina de codificar colaborativamente la animación del reloj y la primera versión del movimiento del tren. </w:t>
+            </w:r>
+          </w:p>
+        </w:tc>
+        <w:tc>
+          <w:tcPr>
+            <w:tcW w:w="0" w:type="auto"/>
             <w:vAlign w:val="center"/>
           </w:tcPr>
           <w:p>
@@ -3105,7 +3125,7 @@
         </w:tc>
         <w:tc>
           <w:tcPr>
-            <w:tcW w:w="1702" w:type="dxa"/>
+            <w:tcW w:w="0" w:type="auto"/>
             <w:vAlign w:val="center"/>
           </w:tcPr>
           <w:p>
@@ -3148,7 +3168,7 @@
         </w:tc>
         <w:tc>
           <w:tcPr>
-            <w:tcW w:w="3213" w:type="dxa"/>
+            <w:tcW w:w="0" w:type="auto"/>
             <w:vAlign w:val="center"/>
           </w:tcPr>
           <w:p>
@@ -3170,7 +3190,7 @@
         </w:tc>
         <w:tc>
           <w:tcPr>
-            <w:tcW w:w="3685" w:type="dxa"/>
+            <w:tcW w:w="0" w:type="auto"/>
             <w:vAlign w:val="center"/>
           </w:tcPr>
           <w:p>
@@ -3192,7 +3212,7 @@
         </w:tc>
         <w:tc>
           <w:tcPr>
-            <w:tcW w:w="1702" w:type="dxa"/>
+            <w:tcW w:w="0" w:type="auto"/>
             <w:vAlign w:val="center"/>
           </w:tcPr>
           <w:p>
@@ -3232,7 +3252,7 @@
         </w:tc>
         <w:tc>
           <w:tcPr>
-            <w:tcW w:w="3213" w:type="dxa"/>
+            <w:tcW w:w="0" w:type="auto"/>
             <w:vAlign w:val="center"/>
           </w:tcPr>
           <w:p>
@@ -3266,7 +3286,7 @@
         </w:tc>
         <w:tc>
           <w:tcPr>
-            <w:tcW w:w="3685" w:type="dxa"/>
+            <w:tcW w:w="0" w:type="auto"/>
             <w:vAlign w:val="center"/>
           </w:tcPr>
           <w:p>
@@ -3288,7 +3308,7 @@
         </w:tc>
         <w:tc>
           <w:tcPr>
-            <w:tcW w:w="1702" w:type="dxa"/>
+            <w:tcW w:w="0" w:type="auto"/>
             <w:vAlign w:val="center"/>
           </w:tcPr>
           <w:p>
@@ -3330,7 +3350,7 @@
         </w:tc>
         <w:tc>
           <w:tcPr>
-            <w:tcW w:w="3213" w:type="dxa"/>
+            <w:tcW w:w="0" w:type="auto"/>
           </w:tcPr>
           <w:p>
             <w:pPr>
@@ -3341,11 +3361,17 @@
                 <w:rFonts w:ascii="Arial" w:hAnsi="Arial" w:cs="Arial"/>
               </w:rPr>
             </w:pPr>
-          </w:p>
-        </w:tc>
-        <w:tc>
-          <w:tcPr>
-            <w:tcW w:w="3685" w:type="dxa"/>
+            <w:r>
+              <w:rPr>
+                <w:rFonts w:ascii="Arial" w:hAnsi="Arial" w:cs="Arial"/>
+              </w:rPr>
+              <w:t>Se colocan las luces en el gato camión (no las termino).</w:t>
+            </w:r>
+          </w:p>
+        </w:tc>
+        <w:tc>
+          <w:tcPr>
+            <w:tcW w:w="0" w:type="auto"/>
           </w:tcPr>
           <w:p>
             <w:pPr>
@@ -3356,11 +3382,17 @@
                 <w:rFonts w:ascii="Arial" w:hAnsi="Arial" w:cs="Arial"/>
               </w:rPr>
             </w:pPr>
-          </w:p>
-        </w:tc>
-        <w:tc>
-          <w:tcPr>
-            <w:tcW w:w="1702" w:type="dxa"/>
+            <w:r>
+              <w:rPr>
+                <w:rFonts w:ascii="Arial" w:hAnsi="Arial" w:cs="Arial"/>
+              </w:rPr>
+              <w:t>Terminar las luces del camión, con el fin de no dejarlas en otra posición cuando se realice el movimiento.</w:t>
+            </w:r>
+          </w:p>
+        </w:tc>
+        <w:tc>
+          <w:tcPr>
+            <w:tcW w:w="0" w:type="auto"/>
           </w:tcPr>
           <w:p>
             <w:pPr>
@@ -3398,7 +3430,7 @@
         </w:tc>
         <w:tc>
           <w:tcPr>
-            <w:tcW w:w="3213" w:type="dxa"/>
+            <w:tcW w:w="0" w:type="auto"/>
           </w:tcPr>
           <w:p>
             <w:pPr>
@@ -3409,11 +3441,17 @@
                 <w:rFonts w:ascii="Arial" w:hAnsi="Arial" w:cs="Arial"/>
               </w:rPr>
             </w:pPr>
-          </w:p>
-        </w:tc>
-        <w:tc>
-          <w:tcPr>
-            <w:tcW w:w="3685" w:type="dxa"/>
+            <w:r>
+              <w:rPr>
+                <w:rFonts w:ascii="Arial" w:hAnsi="Arial" w:cs="Arial"/>
+              </w:rPr>
+              <w:t xml:space="preserve">Se comienza la redacción de los documentos finales. </w:t>
+            </w:r>
+          </w:p>
+        </w:tc>
+        <w:tc>
+          <w:tcPr>
+            <w:tcW w:w="0" w:type="auto"/>
           </w:tcPr>
           <w:p>
             <w:pPr>
@@ -3424,11 +3462,17 @@
                 <w:rFonts w:ascii="Arial" w:hAnsi="Arial" w:cs="Arial"/>
               </w:rPr>
             </w:pPr>
-          </w:p>
-        </w:tc>
-        <w:tc>
-          <w:tcPr>
-            <w:tcW w:w="1702" w:type="dxa"/>
+            <w:r>
+              <w:rPr>
+                <w:rFonts w:ascii="Arial" w:hAnsi="Arial" w:cs="Arial"/>
+              </w:rPr>
+              <w:t>Avanzar con el croquis y actualizar diagrama de Gantt.</w:t>
+            </w:r>
+          </w:p>
+        </w:tc>
+        <w:tc>
+          <w:tcPr>
+            <w:tcW w:w="0" w:type="auto"/>
           </w:tcPr>
           <w:p>
             <w:pPr>
@@ -3469,7 +3513,7 @@
         </w:tc>
         <w:tc>
           <w:tcPr>
-            <w:tcW w:w="3213" w:type="dxa"/>
+            <w:tcW w:w="0" w:type="auto"/>
           </w:tcPr>
           <w:p>
             <w:pPr>
@@ -3480,11 +3524,17 @@
                 <w:rFonts w:ascii="Arial" w:hAnsi="Arial" w:cs="Arial"/>
               </w:rPr>
             </w:pPr>
-          </w:p>
-        </w:tc>
-        <w:tc>
-          <w:tcPr>
-            <w:tcW w:w="3685" w:type="dxa"/>
+            <w:r>
+              <w:rPr>
+                <w:rFonts w:ascii="Arial" w:hAnsi="Arial" w:cs="Arial"/>
+              </w:rPr>
+              <w:t xml:space="preserve">Se colocan las vías del tren con el fin de mejorar el aspecto visual del programa. </w:t>
+            </w:r>
+          </w:p>
+        </w:tc>
+        <w:tc>
+          <w:tcPr>
+            <w:tcW w:w="0" w:type="auto"/>
           </w:tcPr>
           <w:p>
             <w:pPr>
@@ -3495,11 +3545,17 @@
                 <w:rFonts w:ascii="Arial" w:hAnsi="Arial" w:cs="Arial"/>
               </w:rPr>
             </w:pPr>
-          </w:p>
-        </w:tc>
-        <w:tc>
-          <w:tcPr>
-            <w:tcW w:w="1702" w:type="dxa"/>
+            <w:r>
+              <w:rPr>
+                <w:rFonts w:ascii="Arial" w:hAnsi="Arial" w:cs="Arial"/>
+              </w:rPr>
+              <w:t xml:space="preserve">Revisar detalles visuales con respecto a la posición de las vías. </w:t>
+            </w:r>
+          </w:p>
+        </w:tc>
+        <w:tc>
+          <w:tcPr>
+            <w:tcW w:w="0" w:type="auto"/>
           </w:tcPr>
           <w:p>
             <w:pPr>
@@ -3537,7 +3593,7 @@
         </w:tc>
         <w:tc>
           <w:tcPr>
-            <w:tcW w:w="3213" w:type="dxa"/>
+            <w:tcW w:w="0" w:type="auto"/>
           </w:tcPr>
           <w:p>
             <w:pPr>
@@ -3548,11 +3604,24 @@
                 <w:rFonts w:ascii="Arial" w:hAnsi="Arial" w:cs="Arial"/>
               </w:rPr>
             </w:pPr>
-          </w:p>
-        </w:tc>
-        <w:tc>
-          <w:tcPr>
-            <w:tcW w:w="3685" w:type="dxa"/>
+            <w:r>
+              <w:rPr>
+                <w:rFonts w:ascii="Arial" w:hAnsi="Arial" w:cs="Arial"/>
+              </w:rPr>
+              <w:t xml:space="preserve">Se coloca el código requerido para las spotlights. Se hacen correcciones sobre algunos de los entregables finales y se </w:t>
+            </w:r>
+            <w:r>
+              <w:rPr>
+                <w:rFonts w:ascii="Arial" w:hAnsi="Arial" w:cs="Arial"/>
+              </w:rPr>
+              <w:lastRenderedPageBreak/>
+              <w:t xml:space="preserve">mejoran algunos aspectos visuales del proyecto. </w:t>
+            </w:r>
+          </w:p>
+        </w:tc>
+        <w:tc>
+          <w:tcPr>
+            <w:tcW w:w="0" w:type="auto"/>
           </w:tcPr>
           <w:p>
             <w:pPr>
@@ -3563,11 +3632,18 @@
                 <w:rFonts w:ascii="Arial" w:hAnsi="Arial" w:cs="Arial"/>
               </w:rPr>
             </w:pPr>
-          </w:p>
-        </w:tc>
-        <w:tc>
-          <w:tcPr>
-            <w:tcW w:w="1702" w:type="dxa"/>
+            <w:r>
+              <w:rPr>
+                <w:rFonts w:ascii="Arial" w:hAnsi="Arial" w:cs="Arial"/>
+              </w:rPr>
+              <w:lastRenderedPageBreak/>
+              <w:t>Aplicar adecuadamente las spotlights en el ovni y la farola (próximamente)</w:t>
+            </w:r>
+          </w:p>
+        </w:tc>
+        <w:tc>
+          <w:tcPr>
+            <w:tcW w:w="0" w:type="auto"/>
           </w:tcPr>
           <w:p>
             <w:pPr>
@@ -3602,14 +3678,13 @@
               <w:rPr>
                 <w:rFonts w:ascii="Arial" w:hAnsi="Arial" w:cs="Arial"/>
               </w:rPr>
-              <w:lastRenderedPageBreak/>
               <w:t>23/05/2022</w:t>
             </w:r>
           </w:p>
         </w:tc>
         <w:tc>
           <w:tcPr>
-            <w:tcW w:w="3213" w:type="dxa"/>
+            <w:tcW w:w="0" w:type="auto"/>
           </w:tcPr>
           <w:p>
             <w:pPr>
@@ -3620,11 +3695,17 @@
                 <w:rFonts w:ascii="Arial" w:hAnsi="Arial" w:cs="Arial"/>
               </w:rPr>
             </w:pPr>
-          </w:p>
-        </w:tc>
-        <w:tc>
-          <w:tcPr>
-            <w:tcW w:w="3685" w:type="dxa"/>
+            <w:r>
+              <w:rPr>
+                <w:rFonts w:ascii="Arial" w:hAnsi="Arial" w:cs="Arial"/>
+              </w:rPr>
+              <w:t>Se comienza el diseño del croquis. Se revisa el diagrama de Gantt y la bitácora. Se mejoran algunos aspectos de la animación de Futaba</w:t>
+            </w:r>
+          </w:p>
+        </w:tc>
+        <w:tc>
+          <w:tcPr>
+            <w:tcW w:w="0" w:type="auto"/>
           </w:tcPr>
           <w:p>
             <w:pPr>
@@ -3635,11 +3716,17 @@
                 <w:rFonts w:ascii="Arial" w:hAnsi="Arial" w:cs="Arial"/>
               </w:rPr>
             </w:pPr>
-          </w:p>
-        </w:tc>
-        <w:tc>
-          <w:tcPr>
-            <w:tcW w:w="1702" w:type="dxa"/>
+            <w:r>
+              <w:rPr>
+                <w:rFonts w:ascii="Arial" w:hAnsi="Arial" w:cs="Arial"/>
+              </w:rPr>
+              <w:t>Terminar y corregir el diagrama de Gantt. Mejorar detalles en la animación de Futaba</w:t>
+            </w:r>
+          </w:p>
+        </w:tc>
+        <w:tc>
+          <w:tcPr>
+            <w:tcW w:w="0" w:type="auto"/>
           </w:tcPr>
           <w:p>
             <w:pPr>
@@ -3677,7 +3764,7 @@
         </w:tc>
         <w:tc>
           <w:tcPr>
-            <w:tcW w:w="3213" w:type="dxa"/>
+            <w:tcW w:w="0" w:type="auto"/>
           </w:tcPr>
           <w:p>
             <w:pPr>
@@ -3688,11 +3775,17 @@
                 <w:rFonts w:ascii="Arial" w:hAnsi="Arial" w:cs="Arial"/>
               </w:rPr>
             </w:pPr>
-          </w:p>
-        </w:tc>
-        <w:tc>
-          <w:tcPr>
-            <w:tcW w:w="3685" w:type="dxa"/>
+            <w:r>
+              <w:rPr>
+                <w:rFonts w:ascii="Arial" w:hAnsi="Arial" w:cs="Arial"/>
+              </w:rPr>
+              <w:t xml:space="preserve">Se añade el skybox cambiante. Se hacen algunos cambios en la cámara aérea. </w:t>
+            </w:r>
+          </w:p>
+        </w:tc>
+        <w:tc>
+          <w:tcPr>
+            <w:tcW w:w="0" w:type="auto"/>
           </w:tcPr>
           <w:p>
             <w:pPr>
@@ -3703,11 +3796,17 @@
                 <w:rFonts w:ascii="Arial" w:hAnsi="Arial" w:cs="Arial"/>
               </w:rPr>
             </w:pPr>
-          </w:p>
-        </w:tc>
-        <w:tc>
-          <w:tcPr>
-            <w:tcW w:w="1702" w:type="dxa"/>
+            <w:r>
+              <w:rPr>
+                <w:rFonts w:ascii="Arial" w:hAnsi="Arial" w:cs="Arial"/>
+              </w:rPr>
+              <w:t xml:space="preserve">Terminar los cambios en la implementación de las cámaras. Revisar el adecuado funcionamiento del skybox. </w:t>
+            </w:r>
+          </w:p>
+        </w:tc>
+        <w:tc>
+          <w:tcPr>
+            <w:tcW w:w="0" w:type="auto"/>
           </w:tcPr>
           <w:p>
             <w:pPr>
@@ -3748,7 +3847,7 @@
         </w:tc>
         <w:tc>
           <w:tcPr>
-            <w:tcW w:w="3213" w:type="dxa"/>
+            <w:tcW w:w="0" w:type="auto"/>
           </w:tcPr>
           <w:p>
             <w:pPr>
@@ -3759,11 +3858,17 @@
                 <w:rFonts w:ascii="Arial" w:hAnsi="Arial" w:cs="Arial"/>
               </w:rPr>
             </w:pPr>
-          </w:p>
-        </w:tc>
-        <w:tc>
-          <w:tcPr>
-            <w:tcW w:w="3685" w:type="dxa"/>
+            <w:r>
+              <w:rPr>
+                <w:rFonts w:ascii="Arial" w:hAnsi="Arial" w:cs="Arial"/>
+              </w:rPr>
+              <w:t>Se hacen mejoras en cámara y audio. Se mejora la iluminación del ovni y se trabaja en documentación final (bitácoras, croquis, experiencia con git y manual técnico)</w:t>
+            </w:r>
+          </w:p>
+        </w:tc>
+        <w:tc>
+          <w:tcPr>
+            <w:tcW w:w="0" w:type="auto"/>
           </w:tcPr>
           <w:p>
             <w:pPr>
@@ -3774,11 +3879,17 @@
                 <w:rFonts w:ascii="Arial" w:hAnsi="Arial" w:cs="Arial"/>
               </w:rPr>
             </w:pPr>
-          </w:p>
-        </w:tc>
-        <w:tc>
-          <w:tcPr>
-            <w:tcW w:w="1702" w:type="dxa"/>
+            <w:r>
+              <w:rPr>
+                <w:rFonts w:ascii="Arial" w:hAnsi="Arial" w:cs="Arial"/>
+              </w:rPr>
+              <w:t>Hacer revisión definitiva de todo el proyecto.</w:t>
+            </w:r>
+          </w:p>
+        </w:tc>
+        <w:tc>
+          <w:tcPr>
+            <w:tcW w:w="0" w:type="auto"/>
           </w:tcPr>
           <w:p>
             <w:pPr>
@@ -3816,7 +3927,7 @@
         </w:tc>
         <w:tc>
           <w:tcPr>
-            <w:tcW w:w="3213" w:type="dxa"/>
+            <w:tcW w:w="0" w:type="auto"/>
           </w:tcPr>
           <w:p>
             <w:pPr>
@@ -3827,11 +3938,29 @@
                 <w:rFonts w:ascii="Arial" w:hAnsi="Arial" w:cs="Arial"/>
               </w:rPr>
             </w:pPr>
-          </w:p>
-        </w:tc>
-        <w:tc>
-          <w:tcPr>
-            <w:tcW w:w="3685" w:type="dxa"/>
+            <w:r>
+              <w:rPr>
+                <w:rFonts w:ascii="Arial" w:hAnsi="Arial" w:cs="Arial"/>
+              </w:rPr>
+              <w:t>Se hacen últimas pruebas para garantizar que todo funcione adecuadamente.</w:t>
+            </w:r>
+            <w:r>
+              <w:rPr>
+                <w:rFonts w:ascii="Arial" w:hAnsi="Arial" w:cs="Arial"/>
+              </w:rPr>
+              <w:t xml:space="preserve"> Se graba el video.</w:t>
+            </w:r>
+            <w:r>
+              <w:rPr>
+                <w:rFonts w:ascii="Arial" w:hAnsi="Arial" w:cs="Arial"/>
+              </w:rPr>
+              <w:t xml:space="preserve"> Se entrega el proyecto vía Drive al profesor.</w:t>
+            </w:r>
+          </w:p>
+        </w:tc>
+        <w:tc>
+          <w:tcPr>
+            <w:tcW w:w="0" w:type="auto"/>
           </w:tcPr>
           <w:p>
             <w:pPr>
@@ -3842,11 +3971,17 @@
                 <w:rFonts w:ascii="Arial" w:hAnsi="Arial" w:cs="Arial"/>
               </w:rPr>
             </w:pPr>
-          </w:p>
-        </w:tc>
-        <w:tc>
-          <w:tcPr>
-            <w:tcW w:w="1702" w:type="dxa"/>
+            <w:r>
+              <w:rPr>
+                <w:rFonts w:ascii="Arial" w:hAnsi="Arial" w:cs="Arial"/>
+              </w:rPr>
+              <w:t xml:space="preserve">Se esperan indicaciones en caso de posibles errores. </w:t>
+            </w:r>
+          </w:p>
+        </w:tc>
+        <w:tc>
+          <w:tcPr>
+            <w:tcW w:w="0" w:type="auto"/>
           </w:tcPr>
           <w:p>
             <w:pPr>
@@ -3861,6 +3996,33 @@
         </w:tc>
       </w:tr>
     </w:tbl>
+    <w:p>
+      <w:pPr>
+        <w:spacing w:after="0" w:line="360" w:lineRule="auto"/>
+        <w:jc w:val="both"/>
+        <w:rPr>
+          <w:rFonts w:ascii="Arial" w:hAnsi="Arial" w:cs="Arial"/>
+        </w:rPr>
+      </w:pPr>
+    </w:p>
+    <w:p>
+      <w:pPr>
+        <w:spacing w:after="0" w:line="360" w:lineRule="auto"/>
+        <w:jc w:val="both"/>
+        <w:rPr>
+          <w:rFonts w:ascii="Arial" w:hAnsi="Arial" w:cs="Arial"/>
+        </w:rPr>
+      </w:pPr>
+    </w:p>
+    <w:p>
+      <w:pPr>
+        <w:spacing w:after="0" w:line="360" w:lineRule="auto"/>
+        <w:jc w:val="both"/>
+        <w:rPr>
+          <w:rFonts w:ascii="Arial" w:hAnsi="Arial" w:cs="Arial"/>
+        </w:rPr>
+      </w:pPr>
+    </w:p>
     <w:p>
       <w:pPr>
         <w:spacing w:after="0" w:line="360" w:lineRule="auto"/>

</xml_diff>